<commit_message>
fix: download dgnl evaluate
</commit_message>
<xml_diff>
--- a/public/templates/form_export_dgnl.docx
+++ b/public/templates/form_export_dgnl.docx
@@ -9,7 +9,6 @@
           <w:tab w:val="center" w:pos="7000"/>
         </w:tabs>
         <w:rPr>
-          <w:rFonts w:hint="eastAsia"/>
           <w:lang w:eastAsia="ja-JP"/>
         </w:rPr>
       </w:pPr>
@@ -888,83 +887,18 @@
         <w:jc w:val="both"/>
         <w:rPr>
           <w:rFonts w:ascii="Arial" w:hAnsi="Arial" w:cs="Arial"/>
+          <w:sz w:val="26"/>
+          <w:szCs w:val="26"/>
+        </w:rPr>
+      </w:pPr>
+      <w:r>
+        <w:rPr>
+          <w:rFonts w:ascii="Arial" w:hAnsi="Arial" w:cs="Arial"/>
           <w:i/>
           <w:color w:val="FF0000"/>
         </w:rPr>
-      </w:pPr>
-      <w:r>
-        <w:rPr>
-          <w:rFonts w:ascii="Arial" w:hAnsi="Arial" w:cs="Arial"/>
-          <w:i/>
-          <w:color w:val="FF0000"/>
-        </w:rPr>
         <w:t>{nhan_xet_3}</w:t>
       </w:r>
-    </w:p>
-    <w:p>
-      <w:pPr>
-        <w:tabs>
-          <w:tab w:val="center" w:pos="540"/>
-          <w:tab w:val="center" w:pos="720"/>
-          <w:tab w:val="left" w:pos="810"/>
-        </w:tabs>
-        <w:spacing w:line="480" w:lineRule="auto"/>
-        <w:ind w:left="720"/>
-        <w:jc w:val="both"/>
-        <w:rPr>
-          <w:rFonts w:ascii="Arial" w:hAnsi="Arial" w:cs="Arial"/>
-          <w:i/>
-          <w:color w:val="FF0000"/>
-        </w:rPr>
-      </w:pPr>
-      <w:r>
-        <w:rPr>
-          <w:rFonts w:ascii="Arial" w:hAnsi="Arial" w:cs="Arial"/>
-          <w:i/>
-          <w:color w:val="FF0000"/>
-        </w:rPr>
-        <w:t>{nhan_xet_31}</w:t>
-      </w:r>
-    </w:p>
-    <w:p>
-      <w:pPr>
-        <w:tabs>
-          <w:tab w:val="center" w:pos="540"/>
-          <w:tab w:val="center" w:pos="720"/>
-          <w:tab w:val="left" w:pos="810"/>
-        </w:tabs>
-        <w:spacing w:line="480" w:lineRule="auto"/>
-        <w:ind w:left="720"/>
-        <w:jc w:val="both"/>
-        <w:rPr>
-          <w:rFonts w:ascii="Arial" w:hAnsi="Arial" w:cs="Arial"/>
-          <w:i/>
-          <w:sz w:val="26"/>
-          <w:szCs w:val="26"/>
-        </w:rPr>
-      </w:pPr>
-      <w:r>
-        <w:rPr>
-          <w:rFonts w:ascii="Arial" w:hAnsi="Arial" w:cs="Arial"/>
-          <w:i/>
-          <w:color w:val="FF0000"/>
-        </w:rPr>
-        <w:t>{nhan_xet_32}</w:t>
-      </w:r>
-    </w:p>
-    <w:p>
-      <w:pPr>
-        <w:tabs>
-          <w:tab w:val="center" w:pos="540"/>
-          <w:tab w:val="left" w:pos="8010"/>
-        </w:tabs>
-        <w:jc w:val="both"/>
-        <w:rPr>
-          <w:rFonts w:ascii="Arial" w:hAnsi="Arial" w:cs="Arial"/>
-          <w:sz w:val="26"/>
-          <w:szCs w:val="26"/>
-        </w:rPr>
-      </w:pPr>
     </w:p>
     <w:p>
       <w:pPr>
@@ -3144,6 +3078,50 @@
     <w:lsdException w:name="Subtitle" w:qFormat="1"/>
     <w:lsdException w:name="Strong" w:qFormat="1"/>
     <w:lsdException w:name="Emphasis" w:qFormat="1"/>
+    <w:lsdException w:name="Normal Table" w:semiHidden="1" w:unhideWhenUsed="1"/>
+    <w:lsdException w:name="Table Simple 1" w:semiHidden="1" w:unhideWhenUsed="1"/>
+    <w:lsdException w:name="Table Simple 2" w:semiHidden="1" w:unhideWhenUsed="1"/>
+    <w:lsdException w:name="Table Simple 3" w:semiHidden="1" w:unhideWhenUsed="1"/>
+    <w:lsdException w:name="Table Classic 1" w:semiHidden="1" w:unhideWhenUsed="1"/>
+    <w:lsdException w:name="Table Classic 2" w:semiHidden="1" w:unhideWhenUsed="1"/>
+    <w:lsdException w:name="Table Classic 3" w:semiHidden="1" w:unhideWhenUsed="1"/>
+    <w:lsdException w:name="Table Classic 4" w:semiHidden="1" w:unhideWhenUsed="1"/>
+    <w:lsdException w:name="Table Colorful 1" w:semiHidden="1" w:unhideWhenUsed="1"/>
+    <w:lsdException w:name="Table Colorful 2" w:semiHidden="1" w:unhideWhenUsed="1"/>
+    <w:lsdException w:name="Table Colorful 3" w:semiHidden="1" w:unhideWhenUsed="1"/>
+    <w:lsdException w:name="Table Columns 1" w:semiHidden="1" w:unhideWhenUsed="1"/>
+    <w:lsdException w:name="Table Columns 2" w:semiHidden="1" w:unhideWhenUsed="1"/>
+    <w:lsdException w:name="Table Columns 3" w:semiHidden="1" w:unhideWhenUsed="1"/>
+    <w:lsdException w:name="Table Columns 4" w:semiHidden="1" w:unhideWhenUsed="1"/>
+    <w:lsdException w:name="Table Columns 5" w:semiHidden="1" w:unhideWhenUsed="1"/>
+    <w:lsdException w:name="Table Grid 1" w:semiHidden="1" w:unhideWhenUsed="1"/>
+    <w:lsdException w:name="Table Grid 2" w:semiHidden="1" w:unhideWhenUsed="1"/>
+    <w:lsdException w:name="Table Grid 3" w:semiHidden="1" w:unhideWhenUsed="1"/>
+    <w:lsdException w:name="Table Grid 4" w:semiHidden="1" w:unhideWhenUsed="1"/>
+    <w:lsdException w:name="Table Grid 5" w:semiHidden="1" w:unhideWhenUsed="1"/>
+    <w:lsdException w:name="Table Grid 6" w:semiHidden="1" w:unhideWhenUsed="1"/>
+    <w:lsdException w:name="Table Grid 7" w:semiHidden="1" w:unhideWhenUsed="1"/>
+    <w:lsdException w:name="Table Grid 8" w:semiHidden="1" w:unhideWhenUsed="1"/>
+    <w:lsdException w:name="Table List 1" w:semiHidden="1" w:unhideWhenUsed="1"/>
+    <w:lsdException w:name="Table List 2" w:semiHidden="1" w:unhideWhenUsed="1"/>
+    <w:lsdException w:name="Table List 3" w:semiHidden="1" w:unhideWhenUsed="1"/>
+    <w:lsdException w:name="Table List 4" w:semiHidden="1" w:unhideWhenUsed="1"/>
+    <w:lsdException w:name="Table List 5" w:semiHidden="1" w:unhideWhenUsed="1"/>
+    <w:lsdException w:name="Table List 6" w:semiHidden="1" w:unhideWhenUsed="1"/>
+    <w:lsdException w:name="Table List 7" w:semiHidden="1" w:unhideWhenUsed="1"/>
+    <w:lsdException w:name="Table List 8" w:semiHidden="1" w:unhideWhenUsed="1"/>
+    <w:lsdException w:name="Table 3D effects 1" w:semiHidden="1" w:unhideWhenUsed="1"/>
+    <w:lsdException w:name="Table 3D effects 2" w:semiHidden="1" w:unhideWhenUsed="1"/>
+    <w:lsdException w:name="Table 3D effects 3" w:semiHidden="1" w:unhideWhenUsed="1"/>
+    <w:lsdException w:name="Table Contemporary" w:semiHidden="1" w:unhideWhenUsed="1"/>
+    <w:lsdException w:name="Table Elegant" w:semiHidden="1" w:unhideWhenUsed="1"/>
+    <w:lsdException w:name="Table Professional" w:semiHidden="1" w:unhideWhenUsed="1"/>
+    <w:lsdException w:name="Table Subtle 1" w:semiHidden="1" w:unhideWhenUsed="1"/>
+    <w:lsdException w:name="Table Subtle 2" w:semiHidden="1" w:unhideWhenUsed="1"/>
+    <w:lsdException w:name="Table Web 1" w:semiHidden="1" w:unhideWhenUsed="1"/>
+    <w:lsdException w:name="Table Web 2" w:semiHidden="1" w:unhideWhenUsed="1"/>
+    <w:lsdException w:name="Table Web 3" w:semiHidden="1" w:unhideWhenUsed="1"/>
+    <w:lsdException w:name="Table Theme" w:semiHidden="1" w:unhideWhenUsed="1"/>
     <w:lsdException w:name="Placeholder Text" w:semiHidden="1" w:uiPriority="99"/>
     <w:lsdException w:name="No Spacing" w:uiPriority="1" w:qFormat="1"/>
     <w:lsdException w:name="Light Shading" w:uiPriority="60"/>
@@ -3450,11 +3428,15 @@
   </w:style>
   <w:style w:type="character" w:default="1" w:styleId="DefaultParagraphFont">
     <w:name w:val="Default Paragraph Font"/>
+    <w:uiPriority w:val="1"/>
     <w:semiHidden/>
+    <w:unhideWhenUsed/>
   </w:style>
   <w:style w:type="table" w:default="1" w:styleId="TableNormal">
     <w:name w:val="Normal Table"/>
+    <w:uiPriority w:val="99"/>
     <w:semiHidden/>
+    <w:unhideWhenUsed/>
     <w:tblPr>
       <w:tblInd w:w="0" w:type="dxa"/>
       <w:tblCellMar>
@@ -3467,7 +3449,9 @@
   </w:style>
   <w:style w:type="numbering" w:default="1" w:styleId="NoList">
     <w:name w:val="No List"/>
+    <w:uiPriority w:val="99"/>
     <w:semiHidden/>
+    <w:unhideWhenUsed/>
   </w:style>
   <w:style w:type="table" w:styleId="TableGrid">
     <w:name w:val="Table Grid"/>

</xml_diff>

<commit_message>
fix: download evaluate dgnl
</commit_message>
<xml_diff>
--- a/public/templates/form_export_dgnl.docx
+++ b/public/templates/form_export_dgnl.docx
@@ -9,20 +9,27 @@
           <w:tab w:val="center" w:pos="7000"/>
         </w:tabs>
         <w:rPr>
+          <w:rFonts w:hint="eastAsia"/>
           <w:lang w:eastAsia="ja-JP"/>
         </w:rPr>
       </w:pPr>
       <w:r>
         <w:rPr>
-          <w:rFonts w:hint="eastAsia"/>
           <w:noProof/>
-          <w:lang w:eastAsia="ja-JP"/>
         </w:rPr>
         <w:drawing>
-          <wp:inline distT="0" distB="0" distL="0" distR="0" wp14:anchorId="094E8185" wp14:editId="3D7484E1">
-            <wp:extent cx="6389370" cy="1724660"/>
+          <wp:anchor distT="0" distB="0" distL="114300" distR="114300" simplePos="0" relativeHeight="251657728" behindDoc="0" locked="0" layoutInCell="1" allowOverlap="0" wp14:anchorId="3A38B5F1" wp14:editId="1E457CAA">
+            <wp:simplePos x="0" y="0"/>
+            <wp:positionH relativeFrom="column">
+              <wp:posOffset>-14605</wp:posOffset>
+            </wp:positionH>
+            <wp:positionV relativeFrom="paragraph">
+              <wp:posOffset>-570230</wp:posOffset>
+            </wp:positionV>
+            <wp:extent cx="6386195" cy="1726565"/>
             <wp:effectExtent l="0" t="0" r="0" b="0"/>
-            <wp:docPr id="1" name="Picture 1"/>
+            <wp:wrapNone/>
+            <wp:docPr id="2" name="Picture 2"/>
             <wp:cNvGraphicFramePr>
               <a:graphicFrameLocks xmlns:a="http://schemas.openxmlformats.org/drawingml/2006/main" noChangeAspect="1"/>
             </wp:cNvGraphicFramePr>
@@ -30,7 +37,7 @@
               <a:graphicData uri="http://schemas.openxmlformats.org/drawingml/2006/picture">
                 <pic:pic xmlns:pic="http://schemas.openxmlformats.org/drawingml/2006/picture">
                   <pic:nvPicPr>
-                    <pic:cNvPr id="0" name="Picture 1"/>
+                    <pic:cNvPr id="0" name="Picture 2"/>
                     <pic:cNvPicPr>
                       <a:picLocks noChangeAspect="1" noChangeArrowheads="1"/>
                     </pic:cNvPicPr>
@@ -51,7 +58,7 @@
                   <pic:spPr bwMode="auto">
                     <a:xfrm>
                       <a:off x="0" y="0"/>
-                      <a:ext cx="6389370" cy="1724660"/>
+                      <a:ext cx="6386195" cy="1726565"/>
                     </a:xfrm>
                     <a:prstGeom prst="rect">
                       <a:avLst/>
@@ -64,7 +71,13 @@
                 </pic:pic>
               </a:graphicData>
             </a:graphic>
-          </wp:inline>
+            <wp14:sizeRelH relativeFrom="page">
+              <wp14:pctWidth>0</wp14:pctWidth>
+            </wp14:sizeRelH>
+            <wp14:sizeRelV relativeFrom="page">
+              <wp14:pctHeight>0</wp14:pctHeight>
+            </wp14:sizeRelV>
+          </wp:anchor>
         </w:drawing>
       </w:r>
     </w:p>
@@ -107,7 +120,6 @@
         <w:ind w:left="-270" w:firstLine="180"/>
         <w:jc w:val="center"/>
         <w:rPr>
-          <w:rFonts w:ascii="Arial" w:hAnsi="Arial" w:cs="Arial"/>
           <w:b/>
           <w:color w:val="00009A"/>
           <w:sz w:val="28"/>
@@ -116,13 +128,12 @@
       </w:pPr>
       <w:r>
         <w:rPr>
-          <w:rFonts w:ascii="Arial" w:hAnsi="Arial" w:cs="Arial"/>
           <w:b/>
           <w:color w:val="00009A"/>
           <w:sz w:val="28"/>
           <w:szCs w:val="28"/>
         </w:rPr>
-        <w:t>NHẬN XÉT CHUNG VỀ KẾT QUẢ LÀM BÀI THI TEST KIỂM TRA ĐÁNH GIÁ KIẾN THỨC VÀ NĂNG LỰC ĐẦU VÀO CỦA HỌC SINH LỚP 12</w:t>
+        <w:t>NHẬN XÉT CHUNG VỀ KẾT QUẢ LÀM BÀI THI KIỂM TRA ĐÁNH GIÁ KIẾN THỨC VÀ NĂNG LỰC ĐẦU VÀO CỦA HỌC SINH LỚP 12</w:t>
       </w:r>
     </w:p>
     <w:p>
@@ -133,7 +144,6 @@
         </w:tabs>
         <w:jc w:val="both"/>
         <w:rPr>
-          <w:rFonts w:ascii="Arial" w:hAnsi="Arial" w:cs="Arial"/>
           <w:sz w:val="26"/>
           <w:szCs w:val="26"/>
         </w:rPr>
@@ -147,7 +157,6 @@
         </w:tabs>
         <w:jc w:val="both"/>
         <w:rPr>
-          <w:rFonts w:ascii="Arial" w:hAnsi="Arial" w:cs="Arial"/>
           <w:sz w:val="26"/>
           <w:szCs w:val="26"/>
         </w:rPr>
@@ -159,34 +168,41 @@
           <w:tab w:val="center" w:pos="1800"/>
           <w:tab w:val="center" w:pos="7000"/>
         </w:tabs>
-        <w:jc w:val="both"/>
-        <w:rPr>
-          <w:rFonts w:ascii="Arial" w:hAnsi="Arial" w:cs="Arial"/>
-          <w:b/>
-          <w:color w:val="00009A"/>
-          <w:sz w:val="26"/>
-          <w:szCs w:val="26"/>
-        </w:rPr>
-      </w:pPr>
-      <w:r>
-        <w:rPr>
-          <w:rFonts w:ascii="Arial" w:hAnsi="Arial" w:cs="Arial"/>
-          <w:b/>
-          <w:color w:val="00009A"/>
-          <w:sz w:val="26"/>
-          <w:szCs w:val="26"/>
-        </w:rPr>
-        <w:t xml:space="preserve">I. </w:t>
-      </w:r>
-      <w:r>
-        <w:rPr>
-          <w:rFonts w:ascii="Arial" w:hAnsi="Arial" w:cs="Arial"/>
-          <w:b/>
-          <w:color w:val="00009A"/>
-          <w:sz w:val="26"/>
-          <w:szCs w:val="26"/>
-        </w:rPr>
-        <w:t xml:space="preserve">Kết quả bài thi </w:t>
+        <w:ind w:left="-270" w:firstLine="180"/>
+        <w:jc w:val="center"/>
+        <w:rPr>
+          <w:b/>
+          <w:color w:val="00009A"/>
+          <w:sz w:val="28"/>
+          <w:szCs w:val="28"/>
+        </w:rPr>
+      </w:pPr>
+      <w:r>
+        <w:rPr>
+          <w:b/>
+          <w:color w:val="00009A"/>
+          <w:sz w:val="28"/>
+          <w:szCs w:val="28"/>
+        </w:rPr>
+        <w:t xml:space="preserve">NHẬN XÉT CHUNG VỀ KẾT QUẢ LÀM BÀI THI KIỂM TRA ĐÁNH GIÁ KIẾN THỨC VÀ </w:t>
+      </w:r>
+      <w:r>
+        <w:rPr>
+          <w:b/>
+          <w:color w:val="00009A"/>
+          <w:sz w:val="28"/>
+          <w:szCs w:val="28"/>
+        </w:rPr>
+        <w:t xml:space="preserve">ĐÁNH GIÁ </w:t>
+      </w:r>
+      <w:r>
+        <w:rPr>
+          <w:b/>
+          <w:color w:val="00009A"/>
+          <w:sz w:val="28"/>
+          <w:szCs w:val="28"/>
+        </w:rPr>
+        <w:t xml:space="preserve">NĂNG LỰC CỦA HỌC SINH </w:t>
       </w:r>
     </w:p>
     <w:p>
@@ -197,7 +213,69 @@
         </w:tabs>
         <w:jc w:val="both"/>
         <w:rPr>
-          <w:rFonts w:ascii="Arial" w:hAnsi="Arial" w:cs="Arial"/>
+          <w:b/>
+          <w:color w:val="00009A"/>
+          <w:sz w:val="26"/>
+          <w:szCs w:val="26"/>
+        </w:rPr>
+      </w:pPr>
+    </w:p>
+    <w:p>
+      <w:pPr>
+        <w:tabs>
+          <w:tab w:val="center" w:pos="1800"/>
+          <w:tab w:val="center" w:pos="7000"/>
+        </w:tabs>
+        <w:jc w:val="both"/>
+        <w:rPr>
+          <w:b/>
+          <w:color w:val="00009A"/>
+          <w:sz w:val="26"/>
+          <w:szCs w:val="26"/>
+        </w:rPr>
+      </w:pPr>
+    </w:p>
+    <w:p>
+      <w:pPr>
+        <w:tabs>
+          <w:tab w:val="center" w:pos="1800"/>
+          <w:tab w:val="center" w:pos="7000"/>
+        </w:tabs>
+        <w:jc w:val="both"/>
+        <w:rPr>
+          <w:b/>
+          <w:color w:val="00009A"/>
+          <w:sz w:val="26"/>
+          <w:szCs w:val="26"/>
+        </w:rPr>
+      </w:pPr>
+      <w:r>
+        <w:rPr>
+          <w:b/>
+          <w:color w:val="00009A"/>
+          <w:sz w:val="26"/>
+          <w:szCs w:val="26"/>
+        </w:rPr>
+        <w:t xml:space="preserve">I. </w:t>
+      </w:r>
+      <w:r>
+        <w:rPr>
+          <w:b/>
+          <w:color w:val="00009A"/>
+          <w:sz w:val="26"/>
+          <w:szCs w:val="26"/>
+        </w:rPr>
+        <w:t xml:space="preserve">Kết quả bài thi </w:t>
+      </w:r>
+    </w:p>
+    <w:p>
+      <w:pPr>
+        <w:tabs>
+          <w:tab w:val="center" w:pos="1800"/>
+          <w:tab w:val="center" w:pos="7000"/>
+        </w:tabs>
+        <w:jc w:val="both"/>
+        <w:rPr>
           <w:sz w:val="26"/>
           <w:szCs w:val="26"/>
         </w:rPr>
@@ -215,16 +293,14 @@
         <w:ind w:left="630"/>
         <w:jc w:val="both"/>
         <w:rPr>
-          <w:rFonts w:ascii="Arial" w:hAnsi="Arial" w:cs="Arial"/>
-          <w:b/>
-          <w:color w:val="00009A"/>
-          <w:sz w:val="26"/>
-          <w:szCs w:val="26"/>
-        </w:rPr>
-      </w:pPr>
-      <w:r>
-        <w:rPr>
-          <w:rFonts w:ascii="Arial" w:hAnsi="Arial" w:cs="Arial"/>
+          <w:b/>
+          <w:color w:val="00009A"/>
+          <w:sz w:val="26"/>
+          <w:szCs w:val="26"/>
+        </w:rPr>
+      </w:pPr>
+      <w:r>
+        <w:rPr>
           <w:b/>
           <w:color w:val="00009A"/>
           <w:sz w:val="26"/>
@@ -247,7 +323,6 @@
         <w:spacing w:line="480" w:lineRule="auto"/>
         <w:jc w:val="both"/>
         <w:rPr>
-          <w:rFonts w:ascii="Arial" w:hAnsi="Arial" w:cs="Arial"/>
           <w:i/>
           <w:sz w:val="26"/>
           <w:szCs w:val="26"/>
@@ -255,7 +330,6 @@
       </w:pPr>
       <w:r>
         <w:rPr>
-          <w:rFonts w:ascii="Arial" w:hAnsi="Arial" w:cs="Arial"/>
           <w:b/>
           <w:i/>
           <w:color w:val="00009A"/>
@@ -266,7 +340,6 @@
       </w:r>
       <w:r>
         <w:rPr>
-          <w:rFonts w:ascii="Arial" w:hAnsi="Arial" w:cs="Arial"/>
           <w:color w:val="00009A"/>
           <w:sz w:val="26"/>
           <w:szCs w:val="26"/>
@@ -275,7 +348,6 @@
       </w:r>
       <w:r>
         <w:rPr>
-          <w:rFonts w:ascii="Arial" w:hAnsi="Arial" w:cs="Arial"/>
           <w:b/>
           <w:color w:val="00009A"/>
           <w:sz w:val="26"/>
@@ -285,7 +357,6 @@
       </w:r>
       <w:r>
         <w:rPr>
-          <w:rFonts w:ascii="Arial" w:hAnsi="Arial" w:cs="Arial"/>
           <w:color w:val="00009A"/>
           <w:sz w:val="26"/>
           <w:szCs w:val="26"/>
@@ -294,27 +365,23 @@
       </w:r>
       <w:r>
         <w:rPr>
-          <w:rFonts w:ascii="Arial" w:hAnsi="Arial" w:cs="Arial"/>
-          <w:sz w:val="26"/>
-          <w:szCs w:val="26"/>
-        </w:rPr>
-        <w:t xml:space="preserve">  </w:t>
-      </w:r>
-      <w:r>
-        <w:rPr>
-          <w:rFonts w:ascii="Arial" w:hAnsi="Arial" w:cs="Arial"/>
+          <w:sz w:val="26"/>
+          <w:szCs w:val="26"/>
+        </w:rPr>
+        <w:t xml:space="preserve"> </w:t>
+      </w:r>
+      <w:r>
+        <w:rPr>
+          <w:sz w:val="26"/>
+          <w:szCs w:val="26"/>
         </w:rPr>
         <w:t>{phan_1}</w:t>
       </w:r>
       <w:r>
-        <w:rPr>
-          <w:rFonts w:ascii="Arial" w:hAnsi="Arial" w:cs="Arial"/>
-        </w:rPr>
         <w:t xml:space="preserve"> </w:t>
       </w:r>
       <w:r>
         <w:rPr>
-          <w:rFonts w:ascii="Arial" w:hAnsi="Arial" w:cs="Arial"/>
           <w:sz w:val="26"/>
           <w:szCs w:val="26"/>
         </w:rPr>
@@ -335,7 +402,6 @@
         <w:spacing w:line="480" w:lineRule="auto"/>
         <w:jc w:val="both"/>
         <w:rPr>
-          <w:rFonts w:ascii="Arial" w:hAnsi="Arial" w:cs="Arial"/>
           <w:i/>
           <w:sz w:val="26"/>
           <w:szCs w:val="26"/>
@@ -343,7 +409,6 @@
       </w:pPr>
       <w:r>
         <w:rPr>
-          <w:rFonts w:ascii="Arial" w:hAnsi="Arial" w:cs="Arial"/>
           <w:b/>
           <w:i/>
           <w:color w:val="00009A"/>
@@ -354,7 +419,6 @@
       </w:r>
       <w:r>
         <w:rPr>
-          <w:rFonts w:ascii="Arial" w:hAnsi="Arial" w:cs="Arial"/>
           <w:color w:val="00009A"/>
           <w:sz w:val="26"/>
           <w:szCs w:val="26"/>
@@ -363,7 +427,6 @@
       </w:r>
       <w:r>
         <w:rPr>
-          <w:rFonts w:ascii="Arial" w:hAnsi="Arial" w:cs="Arial"/>
           <w:b/>
           <w:color w:val="00009A"/>
           <w:sz w:val="26"/>
@@ -373,7 +436,6 @@
       </w:r>
       <w:r>
         <w:rPr>
-          <w:rFonts w:ascii="Arial" w:hAnsi="Arial" w:cs="Arial"/>
           <w:color w:val="00009A"/>
           <w:sz w:val="26"/>
           <w:szCs w:val="26"/>
@@ -382,27 +444,19 @@
       </w:r>
       <w:r>
         <w:rPr>
-          <w:rFonts w:ascii="Arial" w:hAnsi="Arial" w:cs="Arial"/>
-          <w:sz w:val="26"/>
-          <w:szCs w:val="26"/>
-        </w:rPr>
-        <w:t xml:space="preserve">  </w:t>
-      </w:r>
-      <w:r>
-        <w:rPr>
-          <w:rFonts w:ascii="Arial" w:hAnsi="Arial" w:cs="Arial"/>
-        </w:rPr>
+          <w:sz w:val="26"/>
+          <w:szCs w:val="26"/>
+        </w:rPr>
+        <w:t xml:space="preserve"> </w:t>
+      </w:r>
+      <w:r>
         <w:t>{phan_2}</w:t>
       </w:r>
       <w:r>
-        <w:rPr>
-          <w:rFonts w:ascii="Arial" w:hAnsi="Arial" w:cs="Arial"/>
-        </w:rPr>
         <w:t xml:space="preserve"> </w:t>
       </w:r>
       <w:r>
         <w:rPr>
-          <w:rFonts w:ascii="Arial" w:hAnsi="Arial" w:cs="Arial"/>
           <w:sz w:val="26"/>
           <w:szCs w:val="26"/>
         </w:rPr>
@@ -423,7 +477,6 @@
         <w:spacing w:line="480" w:lineRule="auto"/>
         <w:jc w:val="both"/>
         <w:rPr>
-          <w:rFonts w:ascii="Arial" w:hAnsi="Arial" w:cs="Arial"/>
           <w:i/>
           <w:sz w:val="26"/>
           <w:szCs w:val="26"/>
@@ -431,7 +484,6 @@
       </w:pPr>
       <w:r>
         <w:rPr>
-          <w:rFonts w:ascii="Arial" w:hAnsi="Arial" w:cs="Arial"/>
           <w:b/>
           <w:i/>
           <w:color w:val="00009A"/>
@@ -442,7 +494,6 @@
       </w:r>
       <w:r>
         <w:rPr>
-          <w:rFonts w:ascii="Arial" w:hAnsi="Arial" w:cs="Arial"/>
           <w:color w:val="00009A"/>
           <w:sz w:val="26"/>
           <w:szCs w:val="26"/>
@@ -451,7 +502,6 @@
       </w:r>
       <w:r>
         <w:rPr>
-          <w:rFonts w:ascii="Arial" w:hAnsi="Arial" w:cs="Arial"/>
           <w:b/>
           <w:color w:val="00009A"/>
           <w:sz w:val="26"/>
@@ -461,7 +511,24 @@
       </w:r>
       <w:r>
         <w:rPr>
-          <w:rFonts w:ascii="Arial" w:hAnsi="Arial" w:cs="Arial"/>
+          <w:b/>
+          <w:color w:val="00009A"/>
+          <w:sz w:val="26"/>
+          <w:szCs w:val="26"/>
+        </w:rPr>
+        <w:t xml:space="preserve"> hoặc </w:t>
+      </w:r>
+      <w:r>
+        <w:rPr>
+          <w:b/>
+          <w:color w:val="00009A"/>
+          <w:sz w:val="26"/>
+          <w:szCs w:val="26"/>
+        </w:rPr>
+        <w:t>TIẾNG ANH</w:t>
+      </w:r>
+      <w:r>
+        <w:rPr>
           <w:color w:val="00009A"/>
           <w:sz w:val="26"/>
           <w:szCs w:val="26"/>
@@ -470,27 +537,19 @@
       </w:r>
       <w:r>
         <w:rPr>
-          <w:rFonts w:ascii="Arial" w:hAnsi="Arial" w:cs="Arial"/>
-          <w:sz w:val="26"/>
-          <w:szCs w:val="26"/>
-        </w:rPr>
-        <w:t xml:space="preserve">  </w:t>
-      </w:r>
-      <w:r>
-        <w:rPr>
-          <w:rFonts w:ascii="Arial" w:hAnsi="Arial" w:cs="Arial"/>
-        </w:rPr>
+          <w:sz w:val="26"/>
+          <w:szCs w:val="26"/>
+        </w:rPr>
+        <w:t xml:space="preserve"> </w:t>
+      </w:r>
+      <w:r>
         <w:t>{phan_3}</w:t>
       </w:r>
       <w:r>
-        <w:rPr>
-          <w:rFonts w:ascii="Arial" w:hAnsi="Arial" w:cs="Arial"/>
-        </w:rPr>
         <w:t xml:space="preserve"> </w:t>
       </w:r>
       <w:r>
         <w:rPr>
-          <w:rFonts w:ascii="Arial" w:hAnsi="Arial" w:cs="Arial"/>
           <w:sz w:val="26"/>
           <w:szCs w:val="26"/>
         </w:rPr>
@@ -509,26 +568,31 @@
         <w:ind w:left="630"/>
         <w:jc w:val="both"/>
         <w:rPr>
-          <w:rFonts w:ascii="Arial" w:hAnsi="Arial" w:cs="Arial"/>
-          <w:b/>
-          <w:color w:val="00009A"/>
-          <w:sz w:val="26"/>
-          <w:szCs w:val="26"/>
-        </w:rPr>
-      </w:pPr>
-      <w:r>
-        <w:rPr>
-          <w:rFonts w:ascii="Arial" w:hAnsi="Arial" w:cs="Arial"/>
-          <w:b/>
-          <w:color w:val="00009A"/>
-          <w:sz w:val="26"/>
-          <w:szCs w:val="26"/>
-        </w:rPr>
-        <w:t xml:space="preserve">Điểm tổng hợp: </w:t>
-      </w:r>
-      <w:r>
-        <w:rPr>
-          <w:rFonts w:ascii="Arial" w:hAnsi="Arial" w:cs="Arial"/>
+          <w:b/>
+          <w:sz w:val="26"/>
+          <w:szCs w:val="26"/>
+        </w:rPr>
+      </w:pPr>
+      <w:r>
+        <w:rPr>
+          <w:b/>
+          <w:color w:val="00009A"/>
+          <w:sz w:val="26"/>
+          <w:szCs w:val="26"/>
+        </w:rPr>
+        <w:t>Điểm tổng hợp:</w:t>
+      </w:r>
+      <w:r>
+        <w:rPr>
+          <w:b/>
+          <w:color w:val="00009A"/>
+          <w:sz w:val="26"/>
+          <w:szCs w:val="26"/>
+        </w:rPr>
+        <w:t xml:space="preserve"> </w:t>
+      </w:r>
+      <w:r>
+        <w:rPr>
           <w:sz w:val="26"/>
           <w:szCs w:val="26"/>
         </w:rPr>
@@ -536,7 +600,6 @@
       </w:r>
       <w:r>
         <w:rPr>
-          <w:rFonts w:ascii="Arial" w:hAnsi="Arial" w:cs="Arial"/>
           <w:sz w:val="26"/>
           <w:szCs w:val="26"/>
         </w:rPr>
@@ -551,9 +614,9 @@
           <w:tab w:val="left" w:pos="810"/>
         </w:tabs>
         <w:spacing w:line="480" w:lineRule="auto"/>
+        <w:ind w:left="720"/>
         <w:jc w:val="both"/>
         <w:rPr>
-          <w:rFonts w:ascii="Arial" w:hAnsi="Arial" w:cs="Arial"/>
           <w:i/>
           <w:sz w:val="26"/>
           <w:szCs w:val="26"/>
@@ -568,16 +631,14 @@
         </w:tabs>
         <w:jc w:val="both"/>
         <w:rPr>
-          <w:rFonts w:ascii="Arial" w:hAnsi="Arial" w:cs="Arial"/>
-          <w:b/>
-          <w:color w:val="00009A"/>
-          <w:sz w:val="26"/>
-          <w:szCs w:val="26"/>
-        </w:rPr>
-      </w:pPr>
-      <w:r>
-        <w:rPr>
-          <w:rFonts w:ascii="Arial" w:hAnsi="Arial" w:cs="Arial"/>
+          <w:b/>
+          <w:color w:val="00009A"/>
+          <w:sz w:val="26"/>
+          <w:szCs w:val="26"/>
+        </w:rPr>
+      </w:pPr>
+      <w:r>
+        <w:rPr>
           <w:b/>
           <w:color w:val="00009A"/>
           <w:sz w:val="26"/>
@@ -593,7 +654,6 @@
         </w:tabs>
         <w:jc w:val="both"/>
         <w:rPr>
-          <w:rFonts w:ascii="Arial" w:hAnsi="Arial" w:cs="Arial"/>
           <w:b/>
           <w:color w:val="00009A"/>
           <w:sz w:val="26"/>
@@ -616,7 +676,6 @@
         <w:ind w:hanging="436"/>
         <w:jc w:val="both"/>
         <w:rPr>
-          <w:rFonts w:ascii="Arial" w:hAnsi="Arial" w:cs="Arial"/>
           <w:i/>
           <w:sz w:val="26"/>
           <w:szCs w:val="26"/>
@@ -624,7 +683,6 @@
       </w:pPr>
       <w:r>
         <w:rPr>
-          <w:rFonts w:ascii="Arial" w:hAnsi="Arial" w:cs="Arial"/>
           <w:b/>
           <w:i/>
           <w:color w:val="00009A"/>
@@ -635,7 +693,6 @@
       </w:r>
       <w:r>
         <w:rPr>
-          <w:rFonts w:ascii="Arial" w:hAnsi="Arial" w:cs="Arial"/>
           <w:color w:val="00009A"/>
           <w:sz w:val="26"/>
           <w:szCs w:val="26"/>
@@ -644,7 +701,6 @@
       </w:r>
       <w:r>
         <w:rPr>
-          <w:rFonts w:ascii="Arial" w:hAnsi="Arial" w:cs="Arial"/>
           <w:b/>
           <w:color w:val="00009A"/>
           <w:sz w:val="26"/>
@@ -654,7 +710,6 @@
       </w:r>
       <w:r>
         <w:rPr>
-          <w:rFonts w:ascii="Arial" w:hAnsi="Arial" w:cs="Arial"/>
           <w:color w:val="00009A"/>
           <w:sz w:val="26"/>
           <w:szCs w:val="26"/>
@@ -663,7 +718,6 @@
       </w:r>
       <w:r>
         <w:rPr>
-          <w:rFonts w:ascii="Arial" w:hAnsi="Arial" w:cs="Arial"/>
           <w:sz w:val="26"/>
           <w:szCs w:val="26"/>
         </w:rPr>
@@ -674,41 +728,23 @@
       <w:pPr>
         <w:tabs>
           <w:tab w:val="center" w:pos="540"/>
-          <w:tab w:val="center" w:pos="720"/>
+          <w:tab w:val="center" w:pos="709"/>
           <w:tab w:val="left" w:pos="810"/>
         </w:tabs>
         <w:spacing w:line="480" w:lineRule="auto"/>
         <w:ind w:left="720"/>
         <w:jc w:val="both"/>
         <w:rPr>
-          <w:rFonts w:ascii="Arial" w:hAnsi="Arial" w:cs="Arial"/>
-          <w:i/>
-          <w:color w:val="FF0000"/>
-        </w:rPr>
-      </w:pPr>
-      <w:r>
-        <w:rPr>
-          <w:rFonts w:ascii="Arial" w:hAnsi="Arial" w:cs="Arial"/>
-          <w:i/>
-          <w:color w:val="FF0000"/>
-        </w:rPr>
-        <w:t>{</w:t>
-      </w:r>
-      <w:r>
-        <w:rPr>
-          <w:rFonts w:ascii="Arial" w:hAnsi="Arial" w:cs="Arial"/>
-          <w:i/>
-          <w:color w:val="FF0000"/>
-        </w:rPr>
-        <w:t>nhan_xet</w:t>
-      </w:r>
-      <w:r>
-        <w:rPr>
-          <w:rFonts w:ascii="Arial" w:hAnsi="Arial" w:cs="Arial"/>
-          <w:i/>
-          <w:color w:val="FF0000"/>
-        </w:rPr>
-        <w:t>_1}</w:t>
+          <w:sz w:val="26"/>
+          <w:szCs w:val="26"/>
+        </w:rPr>
+      </w:pPr>
+      <w:r>
+        <w:rPr>
+          <w:sz w:val="26"/>
+          <w:szCs w:val="26"/>
+        </w:rPr>
+        <w:t>{nhan_xet_1}</w:t>
       </w:r>
     </w:p>
     <w:p>
@@ -726,7 +762,6 @@
         <w:ind w:hanging="436"/>
         <w:jc w:val="both"/>
         <w:rPr>
-          <w:rFonts w:ascii="Arial" w:hAnsi="Arial" w:cs="Arial"/>
           <w:i/>
           <w:sz w:val="26"/>
           <w:szCs w:val="26"/>
@@ -734,7 +769,6 @@
       </w:pPr>
       <w:r>
         <w:rPr>
-          <w:rFonts w:ascii="Arial" w:hAnsi="Arial" w:cs="Arial"/>
           <w:b/>
           <w:i/>
           <w:color w:val="00009A"/>
@@ -745,7 +779,6 @@
       </w:r>
       <w:r>
         <w:rPr>
-          <w:rFonts w:ascii="Arial" w:hAnsi="Arial" w:cs="Arial"/>
           <w:color w:val="00009A"/>
           <w:sz w:val="26"/>
           <w:szCs w:val="26"/>
@@ -754,7 +787,6 @@
       </w:r>
       <w:r>
         <w:rPr>
-          <w:rFonts w:ascii="Arial" w:hAnsi="Arial" w:cs="Arial"/>
           <w:b/>
           <w:color w:val="00009A"/>
           <w:sz w:val="26"/>
@@ -764,7 +796,6 @@
       </w:r>
       <w:r>
         <w:rPr>
-          <w:rFonts w:ascii="Arial" w:hAnsi="Arial" w:cs="Arial"/>
           <w:color w:val="00009A"/>
           <w:sz w:val="26"/>
           <w:szCs w:val="26"/>
@@ -773,7 +804,6 @@
       </w:r>
       <w:r>
         <w:rPr>
-          <w:rFonts w:ascii="Arial" w:hAnsi="Arial" w:cs="Arial"/>
           <w:sz w:val="26"/>
           <w:szCs w:val="26"/>
         </w:rPr>
@@ -791,17 +821,14 @@
         <w:ind w:left="720"/>
         <w:jc w:val="both"/>
         <w:rPr>
-          <w:rFonts w:ascii="Arial" w:hAnsi="Arial" w:cs="Arial"/>
-          <w:i/>
-          <w:sz w:val="26"/>
-          <w:szCs w:val="26"/>
-        </w:rPr>
-      </w:pPr>
-      <w:r>
-        <w:rPr>
-          <w:rFonts w:ascii="Arial" w:hAnsi="Arial" w:cs="Arial"/>
-          <w:i/>
-          <w:color w:val="FF0000"/>
+          <w:sz w:val="26"/>
+          <w:szCs w:val="26"/>
+        </w:rPr>
+      </w:pPr>
+      <w:r>
+        <w:rPr>
+          <w:sz w:val="26"/>
+          <w:szCs w:val="26"/>
         </w:rPr>
         <w:t>{nhan_xet_2}</w:t>
       </w:r>
@@ -821,17 +848,14 @@
         <w:ind w:hanging="436"/>
         <w:jc w:val="both"/>
         <w:rPr>
-          <w:rFonts w:ascii="Arial" w:hAnsi="Arial" w:cs="Arial"/>
+          <w:sz w:val="26"/>
+          <w:szCs w:val="26"/>
+        </w:rPr>
+      </w:pPr>
+      <w:r>
+        <w:rPr>
+          <w:b/>
           <w:i/>
-          <w:sz w:val="26"/>
-          <w:szCs w:val="26"/>
-        </w:rPr>
-      </w:pPr>
-      <w:r>
-        <w:rPr>
-          <w:rFonts w:ascii="Arial" w:hAnsi="Arial" w:cs="Arial"/>
-          <w:b/>
-          <w:i/>
           <w:color w:val="00009A"/>
           <w:sz w:val="26"/>
           <w:szCs w:val="26"/>
@@ -840,7 +864,6 @@
       </w:r>
       <w:r>
         <w:rPr>
-          <w:rFonts w:ascii="Arial" w:hAnsi="Arial" w:cs="Arial"/>
           <w:color w:val="00009A"/>
           <w:sz w:val="26"/>
           <w:szCs w:val="26"/>
@@ -849,7 +872,6 @@
       </w:r>
       <w:r>
         <w:rPr>
-          <w:rFonts w:ascii="Arial" w:hAnsi="Arial" w:cs="Arial"/>
           <w:b/>
           <w:color w:val="00009A"/>
           <w:sz w:val="26"/>
@@ -859,7 +881,24 @@
       </w:r>
       <w:r>
         <w:rPr>
-          <w:rFonts w:ascii="Arial" w:hAnsi="Arial" w:cs="Arial"/>
+          <w:b/>
+          <w:color w:val="00009A"/>
+          <w:sz w:val="26"/>
+          <w:szCs w:val="26"/>
+        </w:rPr>
+        <w:t>/</w:t>
+      </w:r>
+      <w:r>
+        <w:rPr>
+          <w:b/>
+          <w:color w:val="00009A"/>
+          <w:sz w:val="26"/>
+          <w:szCs w:val="26"/>
+        </w:rPr>
+        <w:t>TIẾNG ANH</w:t>
+      </w:r>
+      <w:r>
+        <w:rPr>
           <w:color w:val="00009A"/>
           <w:sz w:val="26"/>
           <w:szCs w:val="26"/>
@@ -868,7 +907,6 @@
       </w:r>
       <w:r>
         <w:rPr>
-          <w:rFonts w:ascii="Arial" w:hAnsi="Arial" w:cs="Arial"/>
           <w:sz w:val="26"/>
           <w:szCs w:val="26"/>
         </w:rPr>
@@ -877,25 +915,20 @@
     </w:p>
     <w:p>
       <w:pPr>
-        <w:tabs>
-          <w:tab w:val="center" w:pos="540"/>
-          <w:tab w:val="center" w:pos="720"/>
-          <w:tab w:val="left" w:pos="810"/>
-        </w:tabs>
-        <w:spacing w:line="480" w:lineRule="auto"/>
-        <w:ind w:left="720"/>
+        <w:pStyle w:val="ListParagraph"/>
+        <w:spacing w:after="217" w:line="268" w:lineRule="auto"/>
         <w:jc w:val="both"/>
         <w:rPr>
-          <w:rFonts w:ascii="Arial" w:hAnsi="Arial" w:cs="Arial"/>
-          <w:sz w:val="26"/>
-          <w:szCs w:val="26"/>
-        </w:rPr>
-      </w:pPr>
-      <w:r>
-        <w:rPr>
-          <w:rFonts w:ascii="Arial" w:hAnsi="Arial" w:cs="Arial"/>
-          <w:i/>
-          <w:color w:val="FF0000"/>
+          <w:rFonts w:ascii="Times New Roman" w:eastAsia="Arial" w:hAnsi="Times New Roman"/>
+          <w:sz w:val="28"/>
+          <w:szCs w:val="28"/>
+        </w:rPr>
+      </w:pPr>
+      <w:r>
+        <w:rPr>
+          <w:rFonts w:ascii="Times New Roman" w:eastAsia="Arial" w:hAnsi="Times New Roman"/>
+          <w:sz w:val="28"/>
+          <w:szCs w:val="28"/>
         </w:rPr>
         <w:t>{nhan_xet_3}</w:t>
       </w:r>
@@ -904,11 +937,11 @@
       <w:pPr>
         <w:tabs>
           <w:tab w:val="center" w:pos="540"/>
-          <w:tab w:val="left" w:pos="8010"/>
         </w:tabs>
         <w:jc w:val="both"/>
         <w:rPr>
-          <w:rFonts w:ascii="Arial" w:hAnsi="Arial" w:cs="Arial"/>
+          <w:b/>
+          <w:color w:val="00009A"/>
           <w:sz w:val="26"/>
           <w:szCs w:val="26"/>
         </w:rPr>
@@ -921,15 +954,12 @@
         </w:tabs>
         <w:jc w:val="both"/>
         <w:rPr>
-          <w:rFonts w:ascii="Arial" w:hAnsi="Arial" w:cs="Arial"/>
-          <w:b/>
-          <w:sz w:val="26"/>
-          <w:szCs w:val="26"/>
-        </w:rPr>
-      </w:pPr>
-      <w:r>
-        <w:rPr>
-          <w:rFonts w:ascii="Arial" w:hAnsi="Arial" w:cs="Arial"/>
+          <w:b/>
+          <w:color w:val="00009A"/>
+        </w:rPr>
+      </w:pPr>
+      <w:r>
+        <w:rPr>
           <w:b/>
           <w:color w:val="00009A"/>
           <w:sz w:val="26"/>
@@ -939,7 +969,6 @@
       </w:r>
       <w:r>
         <w:rPr>
-          <w:rFonts w:ascii="Arial" w:hAnsi="Arial" w:cs="Arial"/>
           <w:b/>
           <w:sz w:val="26"/>
           <w:szCs w:val="26"/>
@@ -948,12 +977,30 @@
       </w:r>
       <w:r>
         <w:rPr>
-          <w:rFonts w:ascii="Arial" w:hAnsi="Arial" w:cs="Arial"/>
-          <w:b/>
+          <w:b/>
+          <w:color w:val="C00000"/>
           <w:sz w:val="26"/>
           <w:szCs w:val="26"/>
         </w:rPr>
         <w:t>{nhan_xet_chung}</w:t>
+      </w:r>
+      <w:r>
+        <w:rPr>
+          <w:b/>
+          <w:color w:val="00009A"/>
+          <w:sz w:val="26"/>
+          <w:szCs w:val="26"/>
+        </w:rPr>
+        <w:t xml:space="preserve">                               </w:t>
+      </w:r>
+      <w:r>
+        <w:rPr>
+          <w:b/>
+          <w:color w:val="00009A"/>
+          <w:sz w:val="26"/>
+          <w:szCs w:val="26"/>
+        </w:rPr>
+        <w:t xml:space="preserve">  </w:t>
       </w:r>
     </w:p>
     <w:p>
@@ -962,9 +1009,7 @@
           <w:tab w:val="center" w:pos="540"/>
           <w:tab w:val="left" w:pos="8010"/>
         </w:tabs>
-        <w:jc w:val="center"/>
-        <w:rPr>
-          <w:rFonts w:ascii="Arial" w:hAnsi="Arial" w:cs="Arial"/>
+        <w:rPr>
           <w:b/>
           <w:sz w:val="26"/>
           <w:szCs w:val="26"/>
@@ -979,63 +1024,71 @@
         </w:tabs>
         <w:jc w:val="center"/>
         <w:rPr>
-          <w:rFonts w:ascii="Arial" w:hAnsi="Arial" w:cs="Arial"/>
-          <w:b/>
-          <w:color w:val="00009A"/>
-          <w:sz w:val="26"/>
-          <w:szCs w:val="26"/>
-        </w:rPr>
-      </w:pPr>
-      <w:r>
-        <w:rPr>
-          <w:rFonts w:ascii="Arial" w:hAnsi="Arial" w:cs="Arial"/>
-          <w:b/>
-          <w:color w:val="00009A"/>
-          <w:sz w:val="26"/>
-          <w:szCs w:val="26"/>
-        </w:rPr>
-        <w:t xml:space="preserve">TRÂN TRỌNG CẢM ƠN EM ĐÃ THAM GIA LÀM BÀI TEST </w:t>
-      </w:r>
-      <w:r>
-        <w:rPr>
-          <w:rFonts w:ascii="Arial" w:hAnsi="Arial" w:cs="Arial"/>
-          <w:b/>
-          <w:color w:val="00009A"/>
-          <w:sz w:val="26"/>
-          <w:szCs w:val="26"/>
-        </w:rPr>
-        <w:t xml:space="preserve">KIỂM TRA </w:t>
-      </w:r>
-      <w:r>
-        <w:rPr>
-          <w:rFonts w:ascii="Arial" w:hAnsi="Arial" w:cs="Arial"/>
-          <w:b/>
-          <w:color w:val="00009A"/>
-          <w:sz w:val="26"/>
-          <w:szCs w:val="26"/>
-        </w:rPr>
-        <w:t>ĐÁNH GIÁ TRÌNH ĐỘ ĐẦU VÀO</w:t>
-      </w:r>
-      <w:r>
-        <w:rPr>
-          <w:rFonts w:ascii="Arial" w:hAnsi="Arial" w:cs="Arial"/>
-          <w:b/>
-          <w:color w:val="00009A"/>
-          <w:sz w:val="26"/>
-          <w:szCs w:val="26"/>
-        </w:rPr>
-        <w:t xml:space="preserve"> CỦA TRUNG TÂM SAO VIỆT.</w:t>
-      </w:r>
+          <w:b/>
+          <w:sz w:val="26"/>
+          <w:szCs w:val="26"/>
+        </w:rPr>
+      </w:pPr>
     </w:p>
     <w:p>
       <w:pPr>
         <w:tabs>
+          <w:tab w:val="center" w:pos="540"/>
+          <w:tab w:val="left" w:pos="8010"/>
+        </w:tabs>
+        <w:jc w:val="center"/>
+        <w:rPr>
+          <w:b/>
+          <w:color w:val="00009A"/>
+          <w:sz w:val="26"/>
+          <w:szCs w:val="26"/>
+        </w:rPr>
+      </w:pPr>
+      <w:r>
+        <w:rPr>
+          <w:b/>
+          <w:color w:val="00009A"/>
+          <w:sz w:val="26"/>
+          <w:szCs w:val="26"/>
+        </w:rPr>
+        <w:t xml:space="preserve">TRÂN TRỌNG CẢM ƠN EM ĐÃ THAM GIA LÀM BÀI TEST </w:t>
+      </w:r>
+      <w:r>
+        <w:rPr>
+          <w:b/>
+          <w:color w:val="00009A"/>
+          <w:sz w:val="26"/>
+          <w:szCs w:val="26"/>
+        </w:rPr>
+        <w:t xml:space="preserve">KIỂM TRA </w:t>
+      </w:r>
+      <w:r>
+        <w:rPr>
+          <w:b/>
+          <w:color w:val="00009A"/>
+          <w:sz w:val="26"/>
+          <w:szCs w:val="26"/>
+        </w:rPr>
+        <w:t>ĐÁNH GIÁ TRÌNH ĐỘ ĐẦU VÀO</w:t>
+      </w:r>
+      <w:r>
+        <w:rPr>
+          <w:b/>
+          <w:color w:val="00009A"/>
+          <w:sz w:val="26"/>
+          <w:szCs w:val="26"/>
+        </w:rPr>
+        <w:t xml:space="preserve"> CỦA TRUNG TÂM.</w:t>
+      </w:r>
+    </w:p>
+    <w:p>
+      <w:pPr>
+        <w:tabs>
           <w:tab w:val="center" w:pos="1800"/>
           <w:tab w:val="center" w:pos="7000"/>
         </w:tabs>
         <w:jc w:val="center"/>
         <w:rPr>
-          <w:rFonts w:ascii="Arial" w:hAnsi="Arial" w:cs="Arial"/>
           <w:b/>
           <w:color w:val="00009A"/>
           <w:sz w:val="26"/>
@@ -1051,15 +1104,13 @@
         </w:tabs>
         <w:jc w:val="center"/>
         <w:rPr>
-          <w:rFonts w:ascii="Arial" w:hAnsi="Arial" w:cs="Arial"/>
-          <w:color w:val="00009A"/>
-          <w:sz w:val="26"/>
-          <w:szCs w:val="26"/>
-        </w:rPr>
-      </w:pPr>
-      <w:r>
-        <w:rPr>
-          <w:rFonts w:ascii="Arial" w:hAnsi="Arial" w:cs="Arial"/>
+          <w:color w:val="00009A"/>
+          <w:sz w:val="26"/>
+          <w:szCs w:val="26"/>
+        </w:rPr>
+      </w:pPr>
+      <w:r>
+        <w:rPr>
           <w:b/>
           <w:color w:val="00009A"/>
           <w:sz w:val="26"/>
@@ -1089,14 +1140,47 @@
         </w:tabs>
         <w:jc w:val="both"/>
         <w:rPr>
+          <w:sz w:val="26"/>
+          <w:szCs w:val="26"/>
+        </w:rPr>
+      </w:pPr>
+    </w:p>
+    <w:p>
+      <w:pPr>
+        <w:tabs>
+          <w:tab w:val="center" w:pos="1800"/>
+          <w:tab w:val="center" w:pos="7000"/>
+        </w:tabs>
+        <w:jc w:val="both"/>
+        <w:rPr>
+          <w:sz w:val="26"/>
+          <w:szCs w:val="26"/>
+        </w:rPr>
+      </w:pPr>
+    </w:p>
+    <w:p>
+      <w:pPr>
+        <w:tabs>
+          <w:tab w:val="center" w:pos="1800"/>
+          <w:tab w:val="center" w:pos="7000"/>
+        </w:tabs>
+        <w:jc w:val="both"/>
+        <w:rPr>
           <w:sz w:val="28"/>
           <w:szCs w:val="28"/>
         </w:rPr>
       </w:pPr>
+      <w:r>
+        <w:rPr>
+          <w:sz w:val="26"/>
+          <w:szCs w:val="26"/>
+        </w:rPr>
+        <w:tab/>
+      </w:r>
     </w:p>
     <w:sectPr>
       <w:pgSz w:w="11907" w:h="16840" w:code="9"/>
-      <w:pgMar w:top="90" w:right="1134" w:bottom="360" w:left="1260" w:header="720" w:footer="720" w:gutter="0"/>
+      <w:pgMar w:top="990" w:right="1134" w:bottom="990" w:left="1260" w:header="720" w:footer="720" w:gutter="0"/>
       <w:cols w:space="720"/>
       <w:docGrid w:linePitch="381"/>
     </w:sectPr>
@@ -1107,6 +1191,119 @@
 <file path=word/numbering.xml><?xml version="1.0" encoding="utf-8"?>
 <w:numbering xmlns:wpc="http://schemas.microsoft.com/office/word/2010/wordprocessingCanvas" xmlns:cx="http://schemas.microsoft.com/office/drawing/2014/chartex" xmlns:cx1="http://schemas.microsoft.com/office/drawing/2015/9/8/chartex" xmlns:cx2="http://schemas.microsoft.com/office/drawing/2015/10/21/chartex" xmlns:cx3="http://schemas.microsoft.com/office/drawing/2016/5/9/chartex" xmlns:cx4="http://schemas.microsoft.com/office/drawing/2016/5/10/chartex" xmlns:cx5="http://schemas.microsoft.com/office/drawing/2016/5/11/chartex" xmlns:cx6="http://schemas.microsoft.com/office/drawing/2016/5/12/chartex" xmlns:cx7="http://schemas.microsoft.com/office/drawing/2016/5/13/chartex" xmlns:cx8="http://schemas.microsoft.com/office/drawing/2016/5/14/chartex" xmlns:mc="http://schemas.openxmlformats.org/markup-compatibility/2006" xmlns:aink="http://schemas.microsoft.com/office/drawing/2016/ink" xmlns:am3d="http://schemas.microsoft.com/office/drawing/2017/model3d" xmlns:o="urn:schemas-microsoft-com:office:office" xmlns:r="http://schemas.openxmlformats.org/officeDocument/2006/relationships" xmlns:m="http://schemas.openxmlformats.org/officeDocument/2006/math" xmlns:v="urn:schemas-microsoft-com:vml" xmlns:wp14="http://schemas.microsoft.com/office/word/2010/wordprocessingDrawing" xmlns:wp="http://schemas.openxmlformats.org/drawingml/2006/wordprocessingDrawing" xmlns:w10="urn:schemas-microsoft-com:office:word" xmlns:w="http://schemas.openxmlformats.org/wordprocessingml/2006/main" xmlns:w14="http://schemas.microsoft.com/office/word/2010/wordml" xmlns:w15="http://schemas.microsoft.com/office/word/2012/wordml" xmlns:w16cex="http://schemas.microsoft.com/office/word/2018/wordml/cex" xmlns:w16cid="http://schemas.microsoft.com/office/word/2016/wordml/cid" xmlns:w16="http://schemas.microsoft.com/office/word/2018/wordml" xmlns:w16sdtdh="http://schemas.microsoft.com/office/word/2020/wordml/sdtdatahash" xmlns:w16se="http://schemas.microsoft.com/office/word/2015/wordml/symex" xmlns:wpg="http://schemas.microsoft.com/office/word/2010/wordprocessingGroup" xmlns:wpi="http://schemas.microsoft.com/office/word/2010/wordprocessingInk" xmlns:wne="http://schemas.microsoft.com/office/word/2006/wordml" xmlns:wps="http://schemas.microsoft.com/office/word/2010/wordprocessingShape" mc:Ignorable="w14 w15 w16se w16cid w16 w16cex w16sdtdh wp14">
   <w:abstractNum w:abstractNumId="0" w15:restartNumberingAfterBreak="0">
+    <w:nsid w:val="09257C6B"/>
+    <w:multiLevelType w:val="hybridMultilevel"/>
+    <w:tmpl w:val="1FD22430"/>
+    <w:lvl w:ilvl="0" w:tplc="04090001">
+      <w:start w:val="1"/>
+      <w:numFmt w:val="bullet"/>
+      <w:lvlText w:val=""/>
+      <w:lvlJc w:val="left"/>
+      <w:pPr>
+        <w:ind w:left="1890" w:hanging="360"/>
+      </w:pPr>
+      <w:rPr>
+        <w:rFonts w:ascii="Symbol" w:hAnsi="Symbol" w:hint="default"/>
+      </w:rPr>
+    </w:lvl>
+    <w:lvl w:ilvl="1" w:tplc="04090003" w:tentative="1">
+      <w:start w:val="1"/>
+      <w:numFmt w:val="bullet"/>
+      <w:lvlText w:val="o"/>
+      <w:lvlJc w:val="left"/>
+      <w:pPr>
+        <w:ind w:left="2610" w:hanging="360"/>
+      </w:pPr>
+      <w:rPr>
+        <w:rFonts w:ascii="Courier New" w:hAnsi="Courier New" w:cs="Courier New" w:hint="default"/>
+      </w:rPr>
+    </w:lvl>
+    <w:lvl w:ilvl="2" w:tplc="04090005" w:tentative="1">
+      <w:start w:val="1"/>
+      <w:numFmt w:val="bullet"/>
+      <w:lvlText w:val=""/>
+      <w:lvlJc w:val="left"/>
+      <w:pPr>
+        <w:ind w:left="3330" w:hanging="360"/>
+      </w:pPr>
+      <w:rPr>
+        <w:rFonts w:ascii="Wingdings" w:hAnsi="Wingdings" w:hint="default"/>
+      </w:rPr>
+    </w:lvl>
+    <w:lvl w:ilvl="3" w:tplc="04090001" w:tentative="1">
+      <w:start w:val="1"/>
+      <w:numFmt w:val="bullet"/>
+      <w:lvlText w:val=""/>
+      <w:lvlJc w:val="left"/>
+      <w:pPr>
+        <w:ind w:left="4050" w:hanging="360"/>
+      </w:pPr>
+      <w:rPr>
+        <w:rFonts w:ascii="Symbol" w:hAnsi="Symbol" w:hint="default"/>
+      </w:rPr>
+    </w:lvl>
+    <w:lvl w:ilvl="4" w:tplc="04090003" w:tentative="1">
+      <w:start w:val="1"/>
+      <w:numFmt w:val="bullet"/>
+      <w:lvlText w:val="o"/>
+      <w:lvlJc w:val="left"/>
+      <w:pPr>
+        <w:ind w:left="4770" w:hanging="360"/>
+      </w:pPr>
+      <w:rPr>
+        <w:rFonts w:ascii="Courier New" w:hAnsi="Courier New" w:cs="Courier New" w:hint="default"/>
+      </w:rPr>
+    </w:lvl>
+    <w:lvl w:ilvl="5" w:tplc="04090005" w:tentative="1">
+      <w:start w:val="1"/>
+      <w:numFmt w:val="bullet"/>
+      <w:lvlText w:val=""/>
+      <w:lvlJc w:val="left"/>
+      <w:pPr>
+        <w:ind w:left="5490" w:hanging="360"/>
+      </w:pPr>
+      <w:rPr>
+        <w:rFonts w:ascii="Wingdings" w:hAnsi="Wingdings" w:hint="default"/>
+      </w:rPr>
+    </w:lvl>
+    <w:lvl w:ilvl="6" w:tplc="04090001" w:tentative="1">
+      <w:start w:val="1"/>
+      <w:numFmt w:val="bullet"/>
+      <w:lvlText w:val=""/>
+      <w:lvlJc w:val="left"/>
+      <w:pPr>
+        <w:ind w:left="6210" w:hanging="360"/>
+      </w:pPr>
+      <w:rPr>
+        <w:rFonts w:ascii="Symbol" w:hAnsi="Symbol" w:hint="default"/>
+      </w:rPr>
+    </w:lvl>
+    <w:lvl w:ilvl="7" w:tplc="04090003" w:tentative="1">
+      <w:start w:val="1"/>
+      <w:numFmt w:val="bullet"/>
+      <w:lvlText w:val="o"/>
+      <w:lvlJc w:val="left"/>
+      <w:pPr>
+        <w:ind w:left="6930" w:hanging="360"/>
+      </w:pPr>
+      <w:rPr>
+        <w:rFonts w:ascii="Courier New" w:hAnsi="Courier New" w:cs="Courier New" w:hint="default"/>
+      </w:rPr>
+    </w:lvl>
+    <w:lvl w:ilvl="8" w:tplc="04090005" w:tentative="1">
+      <w:start w:val="1"/>
+      <w:numFmt w:val="bullet"/>
+      <w:lvlText w:val=""/>
+      <w:lvlJc w:val="left"/>
+      <w:pPr>
+        <w:ind w:left="7650" w:hanging="360"/>
+      </w:pPr>
+      <w:rPr>
+        <w:rFonts w:ascii="Wingdings" w:hAnsi="Wingdings" w:hint="default"/>
+      </w:rPr>
+    </w:lvl>
+  </w:abstractNum>
+  <w:abstractNum w:abstractNumId="1" w15:restartNumberingAfterBreak="0">
     <w:nsid w:val="11CB521A"/>
     <w:multiLevelType w:val="hybridMultilevel"/>
     <w:tmpl w:val="113444C6"/>
@@ -1219,7 +1416,233 @@
       </w:rPr>
     </w:lvl>
   </w:abstractNum>
-  <w:abstractNum w:abstractNumId="1" w15:restartNumberingAfterBreak="0">
+  <w:abstractNum w:abstractNumId="2" w15:restartNumberingAfterBreak="0">
+    <w:nsid w:val="125502FF"/>
+    <w:multiLevelType w:val="hybridMultilevel"/>
+    <w:tmpl w:val="765C38BE"/>
+    <w:lvl w:ilvl="0" w:tplc="04090003">
+      <w:start w:val="1"/>
+      <w:numFmt w:val="bullet"/>
+      <w:lvlText w:val="o"/>
+      <w:lvlJc w:val="left"/>
+      <w:pPr>
+        <w:ind w:left="1469" w:hanging="360"/>
+      </w:pPr>
+      <w:rPr>
+        <w:rFonts w:ascii="Courier New" w:hAnsi="Courier New" w:cs="Courier New" w:hint="default"/>
+      </w:rPr>
+    </w:lvl>
+    <w:lvl w:ilvl="1" w:tplc="04090003" w:tentative="1">
+      <w:start w:val="1"/>
+      <w:numFmt w:val="bullet"/>
+      <w:lvlText w:val="o"/>
+      <w:lvlJc w:val="left"/>
+      <w:pPr>
+        <w:ind w:left="2189" w:hanging="360"/>
+      </w:pPr>
+      <w:rPr>
+        <w:rFonts w:ascii="Courier New" w:hAnsi="Courier New" w:cs="Courier New" w:hint="default"/>
+      </w:rPr>
+    </w:lvl>
+    <w:lvl w:ilvl="2" w:tplc="04090005" w:tentative="1">
+      <w:start w:val="1"/>
+      <w:numFmt w:val="bullet"/>
+      <w:lvlText w:val=""/>
+      <w:lvlJc w:val="left"/>
+      <w:pPr>
+        <w:ind w:left="2909" w:hanging="360"/>
+      </w:pPr>
+      <w:rPr>
+        <w:rFonts w:ascii="Wingdings" w:hAnsi="Wingdings" w:hint="default"/>
+      </w:rPr>
+    </w:lvl>
+    <w:lvl w:ilvl="3" w:tplc="04090001" w:tentative="1">
+      <w:start w:val="1"/>
+      <w:numFmt w:val="bullet"/>
+      <w:lvlText w:val=""/>
+      <w:lvlJc w:val="left"/>
+      <w:pPr>
+        <w:ind w:left="3629" w:hanging="360"/>
+      </w:pPr>
+      <w:rPr>
+        <w:rFonts w:ascii="Symbol" w:hAnsi="Symbol" w:hint="default"/>
+      </w:rPr>
+    </w:lvl>
+    <w:lvl w:ilvl="4" w:tplc="04090003" w:tentative="1">
+      <w:start w:val="1"/>
+      <w:numFmt w:val="bullet"/>
+      <w:lvlText w:val="o"/>
+      <w:lvlJc w:val="left"/>
+      <w:pPr>
+        <w:ind w:left="4349" w:hanging="360"/>
+      </w:pPr>
+      <w:rPr>
+        <w:rFonts w:ascii="Courier New" w:hAnsi="Courier New" w:cs="Courier New" w:hint="default"/>
+      </w:rPr>
+    </w:lvl>
+    <w:lvl w:ilvl="5" w:tplc="04090005" w:tentative="1">
+      <w:start w:val="1"/>
+      <w:numFmt w:val="bullet"/>
+      <w:lvlText w:val=""/>
+      <w:lvlJc w:val="left"/>
+      <w:pPr>
+        <w:ind w:left="5069" w:hanging="360"/>
+      </w:pPr>
+      <w:rPr>
+        <w:rFonts w:ascii="Wingdings" w:hAnsi="Wingdings" w:hint="default"/>
+      </w:rPr>
+    </w:lvl>
+    <w:lvl w:ilvl="6" w:tplc="04090001" w:tentative="1">
+      <w:start w:val="1"/>
+      <w:numFmt w:val="bullet"/>
+      <w:lvlText w:val=""/>
+      <w:lvlJc w:val="left"/>
+      <w:pPr>
+        <w:ind w:left="5789" w:hanging="360"/>
+      </w:pPr>
+      <w:rPr>
+        <w:rFonts w:ascii="Symbol" w:hAnsi="Symbol" w:hint="default"/>
+      </w:rPr>
+    </w:lvl>
+    <w:lvl w:ilvl="7" w:tplc="04090003" w:tentative="1">
+      <w:start w:val="1"/>
+      <w:numFmt w:val="bullet"/>
+      <w:lvlText w:val="o"/>
+      <w:lvlJc w:val="left"/>
+      <w:pPr>
+        <w:ind w:left="6509" w:hanging="360"/>
+      </w:pPr>
+      <w:rPr>
+        <w:rFonts w:ascii="Courier New" w:hAnsi="Courier New" w:cs="Courier New" w:hint="default"/>
+      </w:rPr>
+    </w:lvl>
+    <w:lvl w:ilvl="8" w:tplc="04090005" w:tentative="1">
+      <w:start w:val="1"/>
+      <w:numFmt w:val="bullet"/>
+      <w:lvlText w:val=""/>
+      <w:lvlJc w:val="left"/>
+      <w:pPr>
+        <w:ind w:left="7229" w:hanging="360"/>
+      </w:pPr>
+      <w:rPr>
+        <w:rFonts w:ascii="Wingdings" w:hAnsi="Wingdings" w:hint="default"/>
+      </w:rPr>
+    </w:lvl>
+  </w:abstractNum>
+  <w:abstractNum w:abstractNumId="3" w15:restartNumberingAfterBreak="0">
+    <w:nsid w:val="15C42BCD"/>
+    <w:multiLevelType w:val="hybridMultilevel"/>
+    <w:tmpl w:val="395CDCCC"/>
+    <w:lvl w:ilvl="0" w:tplc="04090001">
+      <w:start w:val="1"/>
+      <w:numFmt w:val="bullet"/>
+      <w:lvlText w:val=""/>
+      <w:lvlJc w:val="left"/>
+      <w:pPr>
+        <w:ind w:left="1890" w:hanging="360"/>
+      </w:pPr>
+      <w:rPr>
+        <w:rFonts w:ascii="Symbol" w:hAnsi="Symbol" w:hint="default"/>
+      </w:rPr>
+    </w:lvl>
+    <w:lvl w:ilvl="1" w:tplc="04090003">
+      <w:start w:val="1"/>
+      <w:numFmt w:val="bullet"/>
+      <w:lvlText w:val="o"/>
+      <w:lvlJc w:val="left"/>
+      <w:pPr>
+        <w:ind w:left="2610" w:hanging="360"/>
+      </w:pPr>
+      <w:rPr>
+        <w:rFonts w:ascii="Courier New" w:hAnsi="Courier New" w:cs="Courier New" w:hint="default"/>
+      </w:rPr>
+    </w:lvl>
+    <w:lvl w:ilvl="2" w:tplc="04090005" w:tentative="1">
+      <w:start w:val="1"/>
+      <w:numFmt w:val="bullet"/>
+      <w:lvlText w:val=""/>
+      <w:lvlJc w:val="left"/>
+      <w:pPr>
+        <w:ind w:left="3330" w:hanging="360"/>
+      </w:pPr>
+      <w:rPr>
+        <w:rFonts w:ascii="Wingdings" w:hAnsi="Wingdings" w:hint="default"/>
+      </w:rPr>
+    </w:lvl>
+    <w:lvl w:ilvl="3" w:tplc="04090001" w:tentative="1">
+      <w:start w:val="1"/>
+      <w:numFmt w:val="bullet"/>
+      <w:lvlText w:val=""/>
+      <w:lvlJc w:val="left"/>
+      <w:pPr>
+        <w:ind w:left="4050" w:hanging="360"/>
+      </w:pPr>
+      <w:rPr>
+        <w:rFonts w:ascii="Symbol" w:hAnsi="Symbol" w:hint="default"/>
+      </w:rPr>
+    </w:lvl>
+    <w:lvl w:ilvl="4" w:tplc="04090003" w:tentative="1">
+      <w:start w:val="1"/>
+      <w:numFmt w:val="bullet"/>
+      <w:lvlText w:val="o"/>
+      <w:lvlJc w:val="left"/>
+      <w:pPr>
+        <w:ind w:left="4770" w:hanging="360"/>
+      </w:pPr>
+      <w:rPr>
+        <w:rFonts w:ascii="Courier New" w:hAnsi="Courier New" w:cs="Courier New" w:hint="default"/>
+      </w:rPr>
+    </w:lvl>
+    <w:lvl w:ilvl="5" w:tplc="04090005" w:tentative="1">
+      <w:start w:val="1"/>
+      <w:numFmt w:val="bullet"/>
+      <w:lvlText w:val=""/>
+      <w:lvlJc w:val="left"/>
+      <w:pPr>
+        <w:ind w:left="5490" w:hanging="360"/>
+      </w:pPr>
+      <w:rPr>
+        <w:rFonts w:ascii="Wingdings" w:hAnsi="Wingdings" w:hint="default"/>
+      </w:rPr>
+    </w:lvl>
+    <w:lvl w:ilvl="6" w:tplc="04090001" w:tentative="1">
+      <w:start w:val="1"/>
+      <w:numFmt w:val="bullet"/>
+      <w:lvlText w:val=""/>
+      <w:lvlJc w:val="left"/>
+      <w:pPr>
+        <w:ind w:left="6210" w:hanging="360"/>
+      </w:pPr>
+      <w:rPr>
+        <w:rFonts w:ascii="Symbol" w:hAnsi="Symbol" w:hint="default"/>
+      </w:rPr>
+    </w:lvl>
+    <w:lvl w:ilvl="7" w:tplc="04090003" w:tentative="1">
+      <w:start w:val="1"/>
+      <w:numFmt w:val="bullet"/>
+      <w:lvlText w:val="o"/>
+      <w:lvlJc w:val="left"/>
+      <w:pPr>
+        <w:ind w:left="6930" w:hanging="360"/>
+      </w:pPr>
+      <w:rPr>
+        <w:rFonts w:ascii="Courier New" w:hAnsi="Courier New" w:cs="Courier New" w:hint="default"/>
+      </w:rPr>
+    </w:lvl>
+    <w:lvl w:ilvl="8" w:tplc="04090005" w:tentative="1">
+      <w:start w:val="1"/>
+      <w:numFmt w:val="bullet"/>
+      <w:lvlText w:val=""/>
+      <w:lvlJc w:val="left"/>
+      <w:pPr>
+        <w:ind w:left="7650" w:hanging="360"/>
+      </w:pPr>
+      <w:rPr>
+        <w:rFonts w:ascii="Wingdings" w:hAnsi="Wingdings" w:hint="default"/>
+      </w:rPr>
+    </w:lvl>
+  </w:abstractNum>
+  <w:abstractNum w:abstractNumId="4" w15:restartNumberingAfterBreak="0">
     <w:nsid w:val="17B53C76"/>
     <w:multiLevelType w:val="hybridMultilevel"/>
     <w:tmpl w:val="7C486A80"/>
@@ -1359,7 +1782,7 @@
       </w:rPr>
     </w:lvl>
   </w:abstractNum>
-  <w:abstractNum w:abstractNumId="2" w15:restartNumberingAfterBreak="0">
+  <w:abstractNum w:abstractNumId="5" w15:restartNumberingAfterBreak="0">
     <w:nsid w:val="255974A0"/>
     <w:multiLevelType w:val="hybridMultilevel"/>
     <w:tmpl w:val="8F9249EE"/>
@@ -1498,7 +1921,120 @@
       </w:rPr>
     </w:lvl>
   </w:abstractNum>
-  <w:abstractNum w:abstractNumId="3" w15:restartNumberingAfterBreak="0">
+  <w:abstractNum w:abstractNumId="6" w15:restartNumberingAfterBreak="0">
+    <w:nsid w:val="30032449"/>
+    <w:multiLevelType w:val="hybridMultilevel"/>
+    <w:tmpl w:val="4D14466E"/>
+    <w:lvl w:ilvl="0" w:tplc="04090001">
+      <w:start w:val="1"/>
+      <w:numFmt w:val="bullet"/>
+      <w:lvlText w:val=""/>
+      <w:lvlJc w:val="left"/>
+      <w:pPr>
+        <w:ind w:left="1890" w:hanging="360"/>
+      </w:pPr>
+      <w:rPr>
+        <w:rFonts w:ascii="Symbol" w:hAnsi="Symbol" w:hint="default"/>
+      </w:rPr>
+    </w:lvl>
+    <w:lvl w:ilvl="1" w:tplc="04090005">
+      <w:start w:val="1"/>
+      <w:numFmt w:val="bullet"/>
+      <w:lvlText w:val=""/>
+      <w:lvlJc w:val="left"/>
+      <w:pPr>
+        <w:ind w:left="2610" w:hanging="360"/>
+      </w:pPr>
+      <w:rPr>
+        <w:rFonts w:ascii="Wingdings" w:hAnsi="Wingdings" w:hint="default"/>
+      </w:rPr>
+    </w:lvl>
+    <w:lvl w:ilvl="2" w:tplc="04090005" w:tentative="1">
+      <w:start w:val="1"/>
+      <w:numFmt w:val="bullet"/>
+      <w:lvlText w:val=""/>
+      <w:lvlJc w:val="left"/>
+      <w:pPr>
+        <w:ind w:left="3330" w:hanging="360"/>
+      </w:pPr>
+      <w:rPr>
+        <w:rFonts w:ascii="Wingdings" w:hAnsi="Wingdings" w:hint="default"/>
+      </w:rPr>
+    </w:lvl>
+    <w:lvl w:ilvl="3" w:tplc="04090001" w:tentative="1">
+      <w:start w:val="1"/>
+      <w:numFmt w:val="bullet"/>
+      <w:lvlText w:val=""/>
+      <w:lvlJc w:val="left"/>
+      <w:pPr>
+        <w:ind w:left="4050" w:hanging="360"/>
+      </w:pPr>
+      <w:rPr>
+        <w:rFonts w:ascii="Symbol" w:hAnsi="Symbol" w:hint="default"/>
+      </w:rPr>
+    </w:lvl>
+    <w:lvl w:ilvl="4" w:tplc="04090003" w:tentative="1">
+      <w:start w:val="1"/>
+      <w:numFmt w:val="bullet"/>
+      <w:lvlText w:val="o"/>
+      <w:lvlJc w:val="left"/>
+      <w:pPr>
+        <w:ind w:left="4770" w:hanging="360"/>
+      </w:pPr>
+      <w:rPr>
+        <w:rFonts w:ascii="Courier New" w:hAnsi="Courier New" w:cs="Courier New" w:hint="default"/>
+      </w:rPr>
+    </w:lvl>
+    <w:lvl w:ilvl="5" w:tplc="04090005" w:tentative="1">
+      <w:start w:val="1"/>
+      <w:numFmt w:val="bullet"/>
+      <w:lvlText w:val=""/>
+      <w:lvlJc w:val="left"/>
+      <w:pPr>
+        <w:ind w:left="5490" w:hanging="360"/>
+      </w:pPr>
+      <w:rPr>
+        <w:rFonts w:ascii="Wingdings" w:hAnsi="Wingdings" w:hint="default"/>
+      </w:rPr>
+    </w:lvl>
+    <w:lvl w:ilvl="6" w:tplc="04090001" w:tentative="1">
+      <w:start w:val="1"/>
+      <w:numFmt w:val="bullet"/>
+      <w:lvlText w:val=""/>
+      <w:lvlJc w:val="left"/>
+      <w:pPr>
+        <w:ind w:left="6210" w:hanging="360"/>
+      </w:pPr>
+      <w:rPr>
+        <w:rFonts w:ascii="Symbol" w:hAnsi="Symbol" w:hint="default"/>
+      </w:rPr>
+    </w:lvl>
+    <w:lvl w:ilvl="7" w:tplc="04090003" w:tentative="1">
+      <w:start w:val="1"/>
+      <w:numFmt w:val="bullet"/>
+      <w:lvlText w:val="o"/>
+      <w:lvlJc w:val="left"/>
+      <w:pPr>
+        <w:ind w:left="6930" w:hanging="360"/>
+      </w:pPr>
+      <w:rPr>
+        <w:rFonts w:ascii="Courier New" w:hAnsi="Courier New" w:cs="Courier New" w:hint="default"/>
+      </w:rPr>
+    </w:lvl>
+    <w:lvl w:ilvl="8" w:tplc="04090005" w:tentative="1">
+      <w:start w:val="1"/>
+      <w:numFmt w:val="bullet"/>
+      <w:lvlText w:val=""/>
+      <w:lvlJc w:val="left"/>
+      <w:pPr>
+        <w:ind w:left="7650" w:hanging="360"/>
+      </w:pPr>
+      <w:rPr>
+        <w:rFonts w:ascii="Wingdings" w:hAnsi="Wingdings" w:hint="default"/>
+      </w:rPr>
+    </w:lvl>
+  </w:abstractNum>
+  <w:abstractNum w:abstractNumId="7" w15:restartNumberingAfterBreak="0">
     <w:nsid w:val="388C2096"/>
     <w:multiLevelType w:val="hybridMultilevel"/>
     <w:tmpl w:val="AAF62268"/>
@@ -1614,7 +2150,7 @@
       </w:pPr>
     </w:lvl>
   </w:abstractNum>
-  <w:abstractNum w:abstractNumId="4" w15:restartNumberingAfterBreak="0">
+  <w:abstractNum w:abstractNumId="8" w15:restartNumberingAfterBreak="0">
     <w:nsid w:val="3BA61269"/>
     <w:multiLevelType w:val="hybridMultilevel"/>
     <w:tmpl w:val="D45C7E76"/>
@@ -1754,7 +2290,120 @@
       </w:rPr>
     </w:lvl>
   </w:abstractNum>
-  <w:abstractNum w:abstractNumId="5" w15:restartNumberingAfterBreak="0">
+  <w:abstractNum w:abstractNumId="9" w15:restartNumberingAfterBreak="0">
+    <w:nsid w:val="40FF25BB"/>
+    <w:multiLevelType w:val="hybridMultilevel"/>
+    <w:tmpl w:val="18049658"/>
+    <w:lvl w:ilvl="0" w:tplc="04090001">
+      <w:start w:val="1"/>
+      <w:numFmt w:val="bullet"/>
+      <w:lvlText w:val=""/>
+      <w:lvlJc w:val="left"/>
+      <w:pPr>
+        <w:ind w:left="720" w:hanging="360"/>
+      </w:pPr>
+      <w:rPr>
+        <w:rFonts w:ascii="Symbol" w:hAnsi="Symbol" w:hint="default"/>
+      </w:rPr>
+    </w:lvl>
+    <w:lvl w:ilvl="1" w:tplc="04090003" w:tentative="1">
+      <w:start w:val="1"/>
+      <w:numFmt w:val="bullet"/>
+      <w:lvlText w:val="o"/>
+      <w:lvlJc w:val="left"/>
+      <w:pPr>
+        <w:ind w:left="1440" w:hanging="360"/>
+      </w:pPr>
+      <w:rPr>
+        <w:rFonts w:ascii="Courier New" w:hAnsi="Courier New" w:cs="Courier New" w:hint="default"/>
+      </w:rPr>
+    </w:lvl>
+    <w:lvl w:ilvl="2" w:tplc="04090005" w:tentative="1">
+      <w:start w:val="1"/>
+      <w:numFmt w:val="bullet"/>
+      <w:lvlText w:val=""/>
+      <w:lvlJc w:val="left"/>
+      <w:pPr>
+        <w:ind w:left="2160" w:hanging="360"/>
+      </w:pPr>
+      <w:rPr>
+        <w:rFonts w:ascii="Wingdings" w:hAnsi="Wingdings" w:hint="default"/>
+      </w:rPr>
+    </w:lvl>
+    <w:lvl w:ilvl="3" w:tplc="04090001" w:tentative="1">
+      <w:start w:val="1"/>
+      <w:numFmt w:val="bullet"/>
+      <w:lvlText w:val=""/>
+      <w:lvlJc w:val="left"/>
+      <w:pPr>
+        <w:ind w:left="2880" w:hanging="360"/>
+      </w:pPr>
+      <w:rPr>
+        <w:rFonts w:ascii="Symbol" w:hAnsi="Symbol" w:hint="default"/>
+      </w:rPr>
+    </w:lvl>
+    <w:lvl w:ilvl="4" w:tplc="04090003" w:tentative="1">
+      <w:start w:val="1"/>
+      <w:numFmt w:val="bullet"/>
+      <w:lvlText w:val="o"/>
+      <w:lvlJc w:val="left"/>
+      <w:pPr>
+        <w:ind w:left="3600" w:hanging="360"/>
+      </w:pPr>
+      <w:rPr>
+        <w:rFonts w:ascii="Courier New" w:hAnsi="Courier New" w:cs="Courier New" w:hint="default"/>
+      </w:rPr>
+    </w:lvl>
+    <w:lvl w:ilvl="5" w:tplc="04090005" w:tentative="1">
+      <w:start w:val="1"/>
+      <w:numFmt w:val="bullet"/>
+      <w:lvlText w:val=""/>
+      <w:lvlJc w:val="left"/>
+      <w:pPr>
+        <w:ind w:left="4320" w:hanging="360"/>
+      </w:pPr>
+      <w:rPr>
+        <w:rFonts w:ascii="Wingdings" w:hAnsi="Wingdings" w:hint="default"/>
+      </w:rPr>
+    </w:lvl>
+    <w:lvl w:ilvl="6" w:tplc="04090001" w:tentative="1">
+      <w:start w:val="1"/>
+      <w:numFmt w:val="bullet"/>
+      <w:lvlText w:val=""/>
+      <w:lvlJc w:val="left"/>
+      <w:pPr>
+        <w:ind w:left="5040" w:hanging="360"/>
+      </w:pPr>
+      <w:rPr>
+        <w:rFonts w:ascii="Symbol" w:hAnsi="Symbol" w:hint="default"/>
+      </w:rPr>
+    </w:lvl>
+    <w:lvl w:ilvl="7" w:tplc="04090003" w:tentative="1">
+      <w:start w:val="1"/>
+      <w:numFmt w:val="bullet"/>
+      <w:lvlText w:val="o"/>
+      <w:lvlJc w:val="left"/>
+      <w:pPr>
+        <w:ind w:left="5760" w:hanging="360"/>
+      </w:pPr>
+      <w:rPr>
+        <w:rFonts w:ascii="Courier New" w:hAnsi="Courier New" w:cs="Courier New" w:hint="default"/>
+      </w:rPr>
+    </w:lvl>
+    <w:lvl w:ilvl="8" w:tplc="04090005" w:tentative="1">
+      <w:start w:val="1"/>
+      <w:numFmt w:val="bullet"/>
+      <w:lvlText w:val=""/>
+      <w:lvlJc w:val="left"/>
+      <w:pPr>
+        <w:ind w:left="6480" w:hanging="360"/>
+      </w:pPr>
+      <w:rPr>
+        <w:rFonts w:ascii="Wingdings" w:hAnsi="Wingdings" w:hint="default"/>
+      </w:rPr>
+    </w:lvl>
+  </w:abstractNum>
+  <w:abstractNum w:abstractNumId="10" w15:restartNumberingAfterBreak="0">
     <w:nsid w:val="49592EE7"/>
     <w:multiLevelType w:val="hybridMultilevel"/>
     <w:tmpl w:val="AB7E82FE"/>
@@ -1894,7 +2543,7 @@
       </w:rPr>
     </w:lvl>
   </w:abstractNum>
-  <w:abstractNum w:abstractNumId="6" w15:restartNumberingAfterBreak="0">
+  <w:abstractNum w:abstractNumId="11" w15:restartNumberingAfterBreak="0">
     <w:nsid w:val="4A073DD8"/>
     <w:multiLevelType w:val="hybridMultilevel"/>
     <w:tmpl w:val="A3C07CE8"/>
@@ -2010,7 +2659,7 @@
       </w:pPr>
     </w:lvl>
   </w:abstractNum>
-  <w:abstractNum w:abstractNumId="7" w15:restartNumberingAfterBreak="0">
+  <w:abstractNum w:abstractNumId="12" w15:restartNumberingAfterBreak="0">
     <w:nsid w:val="4A2232DA"/>
     <w:multiLevelType w:val="hybridMultilevel"/>
     <w:tmpl w:val="D854CC70"/>
@@ -2149,7 +2798,7 @@
       </w:rPr>
     </w:lvl>
   </w:abstractNum>
-  <w:abstractNum w:abstractNumId="8" w15:restartNumberingAfterBreak="0">
+  <w:abstractNum w:abstractNumId="13" w15:restartNumberingAfterBreak="0">
     <w:nsid w:val="52DD2366"/>
     <w:multiLevelType w:val="hybridMultilevel"/>
     <w:tmpl w:val="872E94CE"/>
@@ -2289,7 +2938,120 @@
       </w:rPr>
     </w:lvl>
   </w:abstractNum>
-  <w:abstractNum w:abstractNumId="9" w15:restartNumberingAfterBreak="0">
+  <w:abstractNum w:abstractNumId="14" w15:restartNumberingAfterBreak="0">
+    <w:nsid w:val="58841670"/>
+    <w:multiLevelType w:val="hybridMultilevel"/>
+    <w:tmpl w:val="E2600D84"/>
+    <w:lvl w:ilvl="0" w:tplc="04090001">
+      <w:start w:val="1"/>
+      <w:numFmt w:val="bullet"/>
+      <w:lvlText w:val=""/>
+      <w:lvlJc w:val="left"/>
+      <w:pPr>
+        <w:ind w:left="720" w:hanging="360"/>
+      </w:pPr>
+      <w:rPr>
+        <w:rFonts w:ascii="Symbol" w:hAnsi="Symbol" w:hint="default"/>
+      </w:rPr>
+    </w:lvl>
+    <w:lvl w:ilvl="1" w:tplc="04090003" w:tentative="1">
+      <w:start w:val="1"/>
+      <w:numFmt w:val="bullet"/>
+      <w:lvlText w:val="o"/>
+      <w:lvlJc w:val="left"/>
+      <w:pPr>
+        <w:ind w:left="1440" w:hanging="360"/>
+      </w:pPr>
+      <w:rPr>
+        <w:rFonts w:ascii="Courier New" w:hAnsi="Courier New" w:cs="Courier New" w:hint="default"/>
+      </w:rPr>
+    </w:lvl>
+    <w:lvl w:ilvl="2" w:tplc="04090005" w:tentative="1">
+      <w:start w:val="1"/>
+      <w:numFmt w:val="bullet"/>
+      <w:lvlText w:val=""/>
+      <w:lvlJc w:val="left"/>
+      <w:pPr>
+        <w:ind w:left="2160" w:hanging="360"/>
+      </w:pPr>
+      <w:rPr>
+        <w:rFonts w:ascii="Wingdings" w:hAnsi="Wingdings" w:hint="default"/>
+      </w:rPr>
+    </w:lvl>
+    <w:lvl w:ilvl="3" w:tplc="04090001" w:tentative="1">
+      <w:start w:val="1"/>
+      <w:numFmt w:val="bullet"/>
+      <w:lvlText w:val=""/>
+      <w:lvlJc w:val="left"/>
+      <w:pPr>
+        <w:ind w:left="2880" w:hanging="360"/>
+      </w:pPr>
+      <w:rPr>
+        <w:rFonts w:ascii="Symbol" w:hAnsi="Symbol" w:hint="default"/>
+      </w:rPr>
+    </w:lvl>
+    <w:lvl w:ilvl="4" w:tplc="04090003" w:tentative="1">
+      <w:start w:val="1"/>
+      <w:numFmt w:val="bullet"/>
+      <w:lvlText w:val="o"/>
+      <w:lvlJc w:val="left"/>
+      <w:pPr>
+        <w:ind w:left="3600" w:hanging="360"/>
+      </w:pPr>
+      <w:rPr>
+        <w:rFonts w:ascii="Courier New" w:hAnsi="Courier New" w:cs="Courier New" w:hint="default"/>
+      </w:rPr>
+    </w:lvl>
+    <w:lvl w:ilvl="5" w:tplc="04090005" w:tentative="1">
+      <w:start w:val="1"/>
+      <w:numFmt w:val="bullet"/>
+      <w:lvlText w:val=""/>
+      <w:lvlJc w:val="left"/>
+      <w:pPr>
+        <w:ind w:left="4320" w:hanging="360"/>
+      </w:pPr>
+      <w:rPr>
+        <w:rFonts w:ascii="Wingdings" w:hAnsi="Wingdings" w:hint="default"/>
+      </w:rPr>
+    </w:lvl>
+    <w:lvl w:ilvl="6" w:tplc="04090001" w:tentative="1">
+      <w:start w:val="1"/>
+      <w:numFmt w:val="bullet"/>
+      <w:lvlText w:val=""/>
+      <w:lvlJc w:val="left"/>
+      <w:pPr>
+        <w:ind w:left="5040" w:hanging="360"/>
+      </w:pPr>
+      <w:rPr>
+        <w:rFonts w:ascii="Symbol" w:hAnsi="Symbol" w:hint="default"/>
+      </w:rPr>
+    </w:lvl>
+    <w:lvl w:ilvl="7" w:tplc="04090003" w:tentative="1">
+      <w:start w:val="1"/>
+      <w:numFmt w:val="bullet"/>
+      <w:lvlText w:val="o"/>
+      <w:lvlJc w:val="left"/>
+      <w:pPr>
+        <w:ind w:left="5760" w:hanging="360"/>
+      </w:pPr>
+      <w:rPr>
+        <w:rFonts w:ascii="Courier New" w:hAnsi="Courier New" w:cs="Courier New" w:hint="default"/>
+      </w:rPr>
+    </w:lvl>
+    <w:lvl w:ilvl="8" w:tplc="04090005" w:tentative="1">
+      <w:start w:val="1"/>
+      <w:numFmt w:val="bullet"/>
+      <w:lvlText w:val=""/>
+      <w:lvlJc w:val="left"/>
+      <w:pPr>
+        <w:ind w:left="6480" w:hanging="360"/>
+      </w:pPr>
+      <w:rPr>
+        <w:rFonts w:ascii="Wingdings" w:hAnsi="Wingdings" w:hint="default"/>
+      </w:rPr>
+    </w:lvl>
+  </w:abstractNum>
+  <w:abstractNum w:abstractNumId="15" w15:restartNumberingAfterBreak="0">
     <w:nsid w:val="59C47949"/>
     <w:multiLevelType w:val="hybridMultilevel"/>
     <w:tmpl w:val="F20A08E6"/>
@@ -2408,7 +3170,7 @@
       </w:pPr>
     </w:lvl>
   </w:abstractNum>
-  <w:abstractNum w:abstractNumId="10" w15:restartNumberingAfterBreak="0">
+  <w:abstractNum w:abstractNumId="16" w15:restartNumberingAfterBreak="0">
     <w:nsid w:val="5BC71E30"/>
     <w:multiLevelType w:val="hybridMultilevel"/>
     <w:tmpl w:val="0D0855D6"/>
@@ -2521,7 +3283,7 @@
       </w:rPr>
     </w:lvl>
   </w:abstractNum>
-  <w:abstractNum w:abstractNumId="11" w15:restartNumberingAfterBreak="0">
+  <w:abstractNum w:abstractNumId="17" w15:restartNumberingAfterBreak="0">
     <w:nsid w:val="5C2F3659"/>
     <w:multiLevelType w:val="hybridMultilevel"/>
     <w:tmpl w:val="5D285822"/>
@@ -2634,7 +3396,7 @@
       </w:rPr>
     </w:lvl>
   </w:abstractNum>
-  <w:abstractNum w:abstractNumId="12" w15:restartNumberingAfterBreak="0">
+  <w:abstractNum w:abstractNumId="18" w15:restartNumberingAfterBreak="0">
     <w:nsid w:val="5F2B2E9A"/>
     <w:multiLevelType w:val="hybridMultilevel"/>
     <w:tmpl w:val="F30A7278"/>
@@ -2773,7 +3535,157 @@
       </w:rPr>
     </w:lvl>
   </w:abstractNum>
-  <w:abstractNum w:abstractNumId="13" w15:restartNumberingAfterBreak="0">
+  <w:abstractNum w:abstractNumId="19" w15:restartNumberingAfterBreak="0">
+    <w:nsid w:val="5F6D10B6"/>
+    <w:multiLevelType w:val="multilevel"/>
+    <w:tmpl w:val="1EA2A5EE"/>
+    <w:lvl w:ilvl="0">
+      <w:start w:val="1"/>
+      <w:numFmt w:val="bullet"/>
+      <w:lvlText w:val=""/>
+      <w:lvlJc w:val="left"/>
+      <w:pPr>
+        <w:tabs>
+          <w:tab w:val="num" w:pos="720"/>
+        </w:tabs>
+        <w:ind w:left="720" w:hanging="360"/>
+      </w:pPr>
+      <w:rPr>
+        <w:rFonts w:ascii="Symbol" w:hAnsi="Symbol" w:hint="default"/>
+        <w:sz w:val="26"/>
+        <w:szCs w:val="26"/>
+      </w:rPr>
+    </w:lvl>
+    <w:lvl w:ilvl="1" w:tentative="1">
+      <w:start w:val="1"/>
+      <w:numFmt w:val="bullet"/>
+      <w:lvlText w:val="o"/>
+      <w:lvlJc w:val="left"/>
+      <w:pPr>
+        <w:tabs>
+          <w:tab w:val="num" w:pos="1440"/>
+        </w:tabs>
+        <w:ind w:left="1440" w:hanging="360"/>
+      </w:pPr>
+      <w:rPr>
+        <w:rFonts w:ascii="Courier New" w:hAnsi="Courier New" w:hint="default"/>
+        <w:sz w:val="20"/>
+      </w:rPr>
+    </w:lvl>
+    <w:lvl w:ilvl="2" w:tentative="1">
+      <w:start w:val="1"/>
+      <w:numFmt w:val="bullet"/>
+      <w:lvlText w:val=""/>
+      <w:lvlJc w:val="left"/>
+      <w:pPr>
+        <w:tabs>
+          <w:tab w:val="num" w:pos="2160"/>
+        </w:tabs>
+        <w:ind w:left="2160" w:hanging="360"/>
+      </w:pPr>
+      <w:rPr>
+        <w:rFonts w:ascii="Wingdings" w:hAnsi="Wingdings" w:hint="default"/>
+        <w:sz w:val="20"/>
+      </w:rPr>
+    </w:lvl>
+    <w:lvl w:ilvl="3" w:tentative="1">
+      <w:start w:val="1"/>
+      <w:numFmt w:val="bullet"/>
+      <w:lvlText w:val=""/>
+      <w:lvlJc w:val="left"/>
+      <w:pPr>
+        <w:tabs>
+          <w:tab w:val="num" w:pos="2880"/>
+        </w:tabs>
+        <w:ind w:left="2880" w:hanging="360"/>
+      </w:pPr>
+      <w:rPr>
+        <w:rFonts w:ascii="Wingdings" w:hAnsi="Wingdings" w:hint="default"/>
+        <w:sz w:val="20"/>
+      </w:rPr>
+    </w:lvl>
+    <w:lvl w:ilvl="4" w:tentative="1">
+      <w:start w:val="1"/>
+      <w:numFmt w:val="bullet"/>
+      <w:lvlText w:val=""/>
+      <w:lvlJc w:val="left"/>
+      <w:pPr>
+        <w:tabs>
+          <w:tab w:val="num" w:pos="3600"/>
+        </w:tabs>
+        <w:ind w:left="3600" w:hanging="360"/>
+      </w:pPr>
+      <w:rPr>
+        <w:rFonts w:ascii="Wingdings" w:hAnsi="Wingdings" w:hint="default"/>
+        <w:sz w:val="20"/>
+      </w:rPr>
+    </w:lvl>
+    <w:lvl w:ilvl="5" w:tentative="1">
+      <w:start w:val="1"/>
+      <w:numFmt w:val="bullet"/>
+      <w:lvlText w:val=""/>
+      <w:lvlJc w:val="left"/>
+      <w:pPr>
+        <w:tabs>
+          <w:tab w:val="num" w:pos="4320"/>
+        </w:tabs>
+        <w:ind w:left="4320" w:hanging="360"/>
+      </w:pPr>
+      <w:rPr>
+        <w:rFonts w:ascii="Wingdings" w:hAnsi="Wingdings" w:hint="default"/>
+        <w:sz w:val="20"/>
+      </w:rPr>
+    </w:lvl>
+    <w:lvl w:ilvl="6" w:tentative="1">
+      <w:start w:val="1"/>
+      <w:numFmt w:val="bullet"/>
+      <w:lvlText w:val=""/>
+      <w:lvlJc w:val="left"/>
+      <w:pPr>
+        <w:tabs>
+          <w:tab w:val="num" w:pos="5040"/>
+        </w:tabs>
+        <w:ind w:left="5040" w:hanging="360"/>
+      </w:pPr>
+      <w:rPr>
+        <w:rFonts w:ascii="Wingdings" w:hAnsi="Wingdings" w:hint="default"/>
+        <w:sz w:val="20"/>
+      </w:rPr>
+    </w:lvl>
+    <w:lvl w:ilvl="7" w:tentative="1">
+      <w:start w:val="1"/>
+      <w:numFmt w:val="bullet"/>
+      <w:lvlText w:val=""/>
+      <w:lvlJc w:val="left"/>
+      <w:pPr>
+        <w:tabs>
+          <w:tab w:val="num" w:pos="5760"/>
+        </w:tabs>
+        <w:ind w:left="5760" w:hanging="360"/>
+      </w:pPr>
+      <w:rPr>
+        <w:rFonts w:ascii="Wingdings" w:hAnsi="Wingdings" w:hint="default"/>
+        <w:sz w:val="20"/>
+      </w:rPr>
+    </w:lvl>
+    <w:lvl w:ilvl="8" w:tentative="1">
+      <w:start w:val="1"/>
+      <w:numFmt w:val="bullet"/>
+      <w:lvlText w:val=""/>
+      <w:lvlJc w:val="left"/>
+      <w:pPr>
+        <w:tabs>
+          <w:tab w:val="num" w:pos="6480"/>
+        </w:tabs>
+        <w:ind w:left="6480" w:hanging="360"/>
+      </w:pPr>
+      <w:rPr>
+        <w:rFonts w:ascii="Wingdings" w:hAnsi="Wingdings" w:hint="default"/>
+        <w:sz w:val="20"/>
+      </w:rPr>
+    </w:lvl>
+  </w:abstractNum>
+  <w:abstractNum w:abstractNumId="20" w15:restartNumberingAfterBreak="0">
     <w:nsid w:val="641009A8"/>
     <w:multiLevelType w:val="hybridMultilevel"/>
     <w:tmpl w:val="686EB59C"/>
@@ -2889,7 +3801,120 @@
       </w:pPr>
     </w:lvl>
   </w:abstractNum>
-  <w:abstractNum w:abstractNumId="14" w15:restartNumberingAfterBreak="0">
+  <w:abstractNum w:abstractNumId="21" w15:restartNumberingAfterBreak="0">
+    <w:nsid w:val="6A4A6511"/>
+    <w:multiLevelType w:val="hybridMultilevel"/>
+    <w:tmpl w:val="81F88CE0"/>
+    <w:lvl w:ilvl="0" w:tplc="04090001">
+      <w:start w:val="1"/>
+      <w:numFmt w:val="bullet"/>
+      <w:lvlText w:val=""/>
+      <w:lvlJc w:val="left"/>
+      <w:pPr>
+        <w:ind w:left="720" w:hanging="360"/>
+      </w:pPr>
+      <w:rPr>
+        <w:rFonts w:ascii="Symbol" w:hAnsi="Symbol" w:hint="default"/>
+      </w:rPr>
+    </w:lvl>
+    <w:lvl w:ilvl="1" w:tplc="04090003" w:tentative="1">
+      <w:start w:val="1"/>
+      <w:numFmt w:val="bullet"/>
+      <w:lvlText w:val="o"/>
+      <w:lvlJc w:val="left"/>
+      <w:pPr>
+        <w:ind w:left="1440" w:hanging="360"/>
+      </w:pPr>
+      <w:rPr>
+        <w:rFonts w:ascii="Courier New" w:hAnsi="Courier New" w:cs="Courier New" w:hint="default"/>
+      </w:rPr>
+    </w:lvl>
+    <w:lvl w:ilvl="2" w:tplc="04090005" w:tentative="1">
+      <w:start w:val="1"/>
+      <w:numFmt w:val="bullet"/>
+      <w:lvlText w:val=""/>
+      <w:lvlJc w:val="left"/>
+      <w:pPr>
+        <w:ind w:left="2160" w:hanging="360"/>
+      </w:pPr>
+      <w:rPr>
+        <w:rFonts w:ascii="Wingdings" w:hAnsi="Wingdings" w:hint="default"/>
+      </w:rPr>
+    </w:lvl>
+    <w:lvl w:ilvl="3" w:tplc="04090001" w:tentative="1">
+      <w:start w:val="1"/>
+      <w:numFmt w:val="bullet"/>
+      <w:lvlText w:val=""/>
+      <w:lvlJc w:val="left"/>
+      <w:pPr>
+        <w:ind w:left="2880" w:hanging="360"/>
+      </w:pPr>
+      <w:rPr>
+        <w:rFonts w:ascii="Symbol" w:hAnsi="Symbol" w:hint="default"/>
+      </w:rPr>
+    </w:lvl>
+    <w:lvl w:ilvl="4" w:tplc="04090003" w:tentative="1">
+      <w:start w:val="1"/>
+      <w:numFmt w:val="bullet"/>
+      <w:lvlText w:val="o"/>
+      <w:lvlJc w:val="left"/>
+      <w:pPr>
+        <w:ind w:left="3600" w:hanging="360"/>
+      </w:pPr>
+      <w:rPr>
+        <w:rFonts w:ascii="Courier New" w:hAnsi="Courier New" w:cs="Courier New" w:hint="default"/>
+      </w:rPr>
+    </w:lvl>
+    <w:lvl w:ilvl="5" w:tplc="04090005" w:tentative="1">
+      <w:start w:val="1"/>
+      <w:numFmt w:val="bullet"/>
+      <w:lvlText w:val=""/>
+      <w:lvlJc w:val="left"/>
+      <w:pPr>
+        <w:ind w:left="4320" w:hanging="360"/>
+      </w:pPr>
+      <w:rPr>
+        <w:rFonts w:ascii="Wingdings" w:hAnsi="Wingdings" w:hint="default"/>
+      </w:rPr>
+    </w:lvl>
+    <w:lvl w:ilvl="6" w:tplc="04090001" w:tentative="1">
+      <w:start w:val="1"/>
+      <w:numFmt w:val="bullet"/>
+      <w:lvlText w:val=""/>
+      <w:lvlJc w:val="left"/>
+      <w:pPr>
+        <w:ind w:left="5040" w:hanging="360"/>
+      </w:pPr>
+      <w:rPr>
+        <w:rFonts w:ascii="Symbol" w:hAnsi="Symbol" w:hint="default"/>
+      </w:rPr>
+    </w:lvl>
+    <w:lvl w:ilvl="7" w:tplc="04090003" w:tentative="1">
+      <w:start w:val="1"/>
+      <w:numFmt w:val="bullet"/>
+      <w:lvlText w:val="o"/>
+      <w:lvlJc w:val="left"/>
+      <w:pPr>
+        <w:ind w:left="5760" w:hanging="360"/>
+      </w:pPr>
+      <w:rPr>
+        <w:rFonts w:ascii="Courier New" w:hAnsi="Courier New" w:cs="Courier New" w:hint="default"/>
+      </w:rPr>
+    </w:lvl>
+    <w:lvl w:ilvl="8" w:tplc="04090005" w:tentative="1">
+      <w:start w:val="1"/>
+      <w:numFmt w:val="bullet"/>
+      <w:lvlText w:val=""/>
+      <w:lvlJc w:val="left"/>
+      <w:pPr>
+        <w:ind w:left="6480" w:hanging="360"/>
+      </w:pPr>
+      <w:rPr>
+        <w:rFonts w:ascii="Wingdings" w:hAnsi="Wingdings" w:hint="default"/>
+      </w:rPr>
+    </w:lvl>
+  </w:abstractNum>
+  <w:abstractNum w:abstractNumId="22" w15:restartNumberingAfterBreak="0">
     <w:nsid w:val="78925263"/>
     <w:multiLevelType w:val="hybridMultilevel"/>
     <w:tmpl w:val="B374F6F2"/>
@@ -3004,49 +4029,73 @@
     </w:lvl>
   </w:abstractNum>
   <w:num w:numId="1">
+    <w:abstractNumId w:val="15"/>
+  </w:num>
+  <w:num w:numId="2">
+    <w:abstractNumId w:val="10"/>
+  </w:num>
+  <w:num w:numId="3">
+    <w:abstractNumId w:val="20"/>
+  </w:num>
+  <w:num w:numId="4">
+    <w:abstractNumId w:val="11"/>
+  </w:num>
+  <w:num w:numId="5">
+    <w:abstractNumId w:val="8"/>
+  </w:num>
+  <w:num w:numId="6">
+    <w:abstractNumId w:val="7"/>
+  </w:num>
+  <w:num w:numId="7">
+    <w:abstractNumId w:val="4"/>
+  </w:num>
+  <w:num w:numId="8">
+    <w:abstractNumId w:val="5"/>
+  </w:num>
+  <w:num w:numId="9">
+    <w:abstractNumId w:val="12"/>
+  </w:num>
+  <w:num w:numId="10">
+    <w:abstractNumId w:val="13"/>
+  </w:num>
+  <w:num w:numId="11">
+    <w:abstractNumId w:val="18"/>
+  </w:num>
+  <w:num w:numId="12">
+    <w:abstractNumId w:val="16"/>
+  </w:num>
+  <w:num w:numId="13">
+    <w:abstractNumId w:val="22"/>
+  </w:num>
+  <w:num w:numId="14">
+    <w:abstractNumId w:val="17"/>
+  </w:num>
+  <w:num w:numId="15">
+    <w:abstractNumId w:val="1"/>
+  </w:num>
+  <w:num w:numId="16">
     <w:abstractNumId w:val="9"/>
   </w:num>
-  <w:num w:numId="2">
-    <w:abstractNumId w:val="5"/>
+  <w:num w:numId="17">
+    <w:abstractNumId w:val="21"/>
   </w:num>
-  <w:num w:numId="3">
-    <w:abstractNumId w:val="13"/>
+  <w:num w:numId="18">
+    <w:abstractNumId w:val="14"/>
   </w:num>
-  <w:num w:numId="4">
+  <w:num w:numId="19">
     <w:abstractNumId w:val="6"/>
   </w:num>
-  <w:num w:numId="5">
-    <w:abstractNumId w:val="4"/>
-  </w:num>
-  <w:num w:numId="6">
+  <w:num w:numId="20">
     <w:abstractNumId w:val="3"/>
   </w:num>
-  <w:num w:numId="7">
-    <w:abstractNumId w:val="1"/>
+  <w:num w:numId="21">
+    <w:abstractNumId w:val="0"/>
   </w:num>
-  <w:num w:numId="8">
+  <w:num w:numId="22">
+    <w:abstractNumId w:val="19"/>
+  </w:num>
+  <w:num w:numId="23">
     <w:abstractNumId w:val="2"/>
-  </w:num>
-  <w:num w:numId="9">
-    <w:abstractNumId w:val="7"/>
-  </w:num>
-  <w:num w:numId="10">
-    <w:abstractNumId w:val="8"/>
-  </w:num>
-  <w:num w:numId="11">
-    <w:abstractNumId w:val="12"/>
-  </w:num>
-  <w:num w:numId="12">
-    <w:abstractNumId w:val="10"/>
-  </w:num>
-  <w:num w:numId="13">
-    <w:abstractNumId w:val="14"/>
-  </w:num>
-  <w:num w:numId="14">
-    <w:abstractNumId w:val="11"/>
-  </w:num>
-  <w:num w:numId="15">
-    <w:abstractNumId w:val="0"/>
   </w:num>
 </w:numbering>
 </file>
@@ -3078,50 +4127,6 @@
     <w:lsdException w:name="Subtitle" w:qFormat="1"/>
     <w:lsdException w:name="Strong" w:qFormat="1"/>
     <w:lsdException w:name="Emphasis" w:qFormat="1"/>
-    <w:lsdException w:name="Normal Table" w:semiHidden="1" w:unhideWhenUsed="1"/>
-    <w:lsdException w:name="Table Simple 1" w:semiHidden="1" w:unhideWhenUsed="1"/>
-    <w:lsdException w:name="Table Simple 2" w:semiHidden="1" w:unhideWhenUsed="1"/>
-    <w:lsdException w:name="Table Simple 3" w:semiHidden="1" w:unhideWhenUsed="1"/>
-    <w:lsdException w:name="Table Classic 1" w:semiHidden="1" w:unhideWhenUsed="1"/>
-    <w:lsdException w:name="Table Classic 2" w:semiHidden="1" w:unhideWhenUsed="1"/>
-    <w:lsdException w:name="Table Classic 3" w:semiHidden="1" w:unhideWhenUsed="1"/>
-    <w:lsdException w:name="Table Classic 4" w:semiHidden="1" w:unhideWhenUsed="1"/>
-    <w:lsdException w:name="Table Colorful 1" w:semiHidden="1" w:unhideWhenUsed="1"/>
-    <w:lsdException w:name="Table Colorful 2" w:semiHidden="1" w:unhideWhenUsed="1"/>
-    <w:lsdException w:name="Table Colorful 3" w:semiHidden="1" w:unhideWhenUsed="1"/>
-    <w:lsdException w:name="Table Columns 1" w:semiHidden="1" w:unhideWhenUsed="1"/>
-    <w:lsdException w:name="Table Columns 2" w:semiHidden="1" w:unhideWhenUsed="1"/>
-    <w:lsdException w:name="Table Columns 3" w:semiHidden="1" w:unhideWhenUsed="1"/>
-    <w:lsdException w:name="Table Columns 4" w:semiHidden="1" w:unhideWhenUsed="1"/>
-    <w:lsdException w:name="Table Columns 5" w:semiHidden="1" w:unhideWhenUsed="1"/>
-    <w:lsdException w:name="Table Grid 1" w:semiHidden="1" w:unhideWhenUsed="1"/>
-    <w:lsdException w:name="Table Grid 2" w:semiHidden="1" w:unhideWhenUsed="1"/>
-    <w:lsdException w:name="Table Grid 3" w:semiHidden="1" w:unhideWhenUsed="1"/>
-    <w:lsdException w:name="Table Grid 4" w:semiHidden="1" w:unhideWhenUsed="1"/>
-    <w:lsdException w:name="Table Grid 5" w:semiHidden="1" w:unhideWhenUsed="1"/>
-    <w:lsdException w:name="Table Grid 6" w:semiHidden="1" w:unhideWhenUsed="1"/>
-    <w:lsdException w:name="Table Grid 7" w:semiHidden="1" w:unhideWhenUsed="1"/>
-    <w:lsdException w:name="Table Grid 8" w:semiHidden="1" w:unhideWhenUsed="1"/>
-    <w:lsdException w:name="Table List 1" w:semiHidden="1" w:unhideWhenUsed="1"/>
-    <w:lsdException w:name="Table List 2" w:semiHidden="1" w:unhideWhenUsed="1"/>
-    <w:lsdException w:name="Table List 3" w:semiHidden="1" w:unhideWhenUsed="1"/>
-    <w:lsdException w:name="Table List 4" w:semiHidden="1" w:unhideWhenUsed="1"/>
-    <w:lsdException w:name="Table List 5" w:semiHidden="1" w:unhideWhenUsed="1"/>
-    <w:lsdException w:name="Table List 6" w:semiHidden="1" w:unhideWhenUsed="1"/>
-    <w:lsdException w:name="Table List 7" w:semiHidden="1" w:unhideWhenUsed="1"/>
-    <w:lsdException w:name="Table List 8" w:semiHidden="1" w:unhideWhenUsed="1"/>
-    <w:lsdException w:name="Table 3D effects 1" w:semiHidden="1" w:unhideWhenUsed="1"/>
-    <w:lsdException w:name="Table 3D effects 2" w:semiHidden="1" w:unhideWhenUsed="1"/>
-    <w:lsdException w:name="Table 3D effects 3" w:semiHidden="1" w:unhideWhenUsed="1"/>
-    <w:lsdException w:name="Table Contemporary" w:semiHidden="1" w:unhideWhenUsed="1"/>
-    <w:lsdException w:name="Table Elegant" w:semiHidden="1" w:unhideWhenUsed="1"/>
-    <w:lsdException w:name="Table Professional" w:semiHidden="1" w:unhideWhenUsed="1"/>
-    <w:lsdException w:name="Table Subtle 1" w:semiHidden="1" w:unhideWhenUsed="1"/>
-    <w:lsdException w:name="Table Subtle 2" w:semiHidden="1" w:unhideWhenUsed="1"/>
-    <w:lsdException w:name="Table Web 1" w:semiHidden="1" w:unhideWhenUsed="1"/>
-    <w:lsdException w:name="Table Web 2" w:semiHidden="1" w:unhideWhenUsed="1"/>
-    <w:lsdException w:name="Table Web 3" w:semiHidden="1" w:unhideWhenUsed="1"/>
-    <w:lsdException w:name="Table Theme" w:semiHidden="1" w:unhideWhenUsed="1"/>
     <w:lsdException w:name="Placeholder Text" w:semiHidden="1" w:uiPriority="99"/>
     <w:lsdException w:name="No Spacing" w:uiPriority="1" w:qFormat="1"/>
     <w:lsdException w:name="Light Shading" w:uiPriority="60"/>
@@ -3428,15 +4433,11 @@
   </w:style>
   <w:style w:type="character" w:default="1" w:styleId="DefaultParagraphFont">
     <w:name w:val="Default Paragraph Font"/>
-    <w:uiPriority w:val="1"/>
     <w:semiHidden/>
-    <w:unhideWhenUsed/>
   </w:style>
   <w:style w:type="table" w:default="1" w:styleId="TableNormal">
     <w:name w:val="Normal Table"/>
-    <w:uiPriority w:val="99"/>
     <w:semiHidden/>
-    <w:unhideWhenUsed/>
     <w:tblPr>
       <w:tblInd w:w="0" w:type="dxa"/>
       <w:tblCellMar>
@@ -3449,9 +4450,7 @@
   </w:style>
   <w:style w:type="numbering" w:default="1" w:styleId="NoList">
     <w:name w:val="No List"/>
-    <w:uiPriority w:val="99"/>
     <w:semiHidden/>
-    <w:unhideWhenUsed/>
   </w:style>
   <w:style w:type="table" w:styleId="TableGrid">
     <w:name w:val="Table Grid"/>

</xml_diff>